<commit_message>
Adding the bee and also making sand and ice work
</commit_message>
<xml_diff>
--- a/ToDo.docx
+++ b/ToDo.docx
@@ -22,16 +22,8 @@
         <w:rPr>
           <w:color w:val="00B050"/>
         </w:rPr>
-        <w:t xml:space="preserve">Draw Mac’s </w:t>
-      </w:r>
-      <w:proofErr w:type="gramStart"/>
-      <w:r>
-        <w:rPr>
-          <w:color w:val="00B050"/>
-        </w:rPr>
-        <w:t>health</w:t>
-      </w:r>
-      <w:proofErr w:type="gramEnd"/>
+        <w:t>Draw Mac’s health</w:t>
+      </w:r>
     </w:p>
     <w:p>
       <w:pPr>
@@ -58,15 +50,16 @@
           <w:ilvl w:val="0"/>
           <w:numId w:val="1"/>
         </w:numPr>
-      </w:pPr>
-      <w:r>
-        <w:t xml:space="preserve">Redo collisions with word, mac is floating 1 </w:t>
-      </w:r>
-      <w:proofErr w:type="gramStart"/>
-      <w:r>
-        <w:t>pixel</w:t>
-      </w:r>
-      <w:proofErr w:type="gramEnd"/>
+        <w:rPr>
+          <w:color w:val="00B050"/>
+        </w:rPr>
+      </w:pPr>
+      <w:r>
+        <w:rPr>
+          <w:color w:val="00B050"/>
+        </w:rPr>
+        <w:t>Redo collisions with word, mac is floating 1 pixel</w:t>
+      </w:r>
     </w:p>
     <w:p>
       <w:pPr>
@@ -79,19 +72,11 @@
           <w:color w:val="00B050"/>
         </w:rPr>
       </w:pPr>
-      <w:proofErr w:type="spellStart"/>
-      <w:r>
-        <w:rPr>
-          <w:color w:val="00B050"/>
-        </w:rPr>
-        <w:t>Collid</w:t>
-      </w:r>
-      <w:proofErr w:type="spellEnd"/>
-      <w:r>
-        <w:rPr>
-          <w:color w:val="00B050"/>
-        </w:rPr>
-        <w:t xml:space="preserve"> map on page 2?</w:t>
+      <w:r>
+        <w:rPr>
+          <w:color w:val="00B050"/>
+        </w:rPr>
+        <w:t>Collid map on page 2?</w:t>
       </w:r>
     </w:p>
     <w:p>
@@ -109,37 +94,7 @@
         <w:rPr>
           <w:color w:val="00B050"/>
         </w:rPr>
-        <w:t xml:space="preserve">Add </w:t>
-      </w:r>
-      <w:proofErr w:type="spellStart"/>
-      <w:proofErr w:type="gramStart"/>
-      <w:r>
-        <w:rPr>
-          <w:color w:val="00B050"/>
-        </w:rPr>
-        <w:t>player.dx</w:t>
-      </w:r>
-      <w:proofErr w:type="spellEnd"/>
-      <w:proofErr w:type="gramEnd"/>
-      <w:r>
-        <w:rPr>
-          <w:color w:val="00B050"/>
-        </w:rPr>
-        <w:t>/</w:t>
-      </w:r>
-      <w:proofErr w:type="spellStart"/>
-      <w:r>
-        <w:rPr>
-          <w:color w:val="00B050"/>
-        </w:rPr>
-        <w:t>dy</w:t>
-      </w:r>
-      <w:proofErr w:type="spellEnd"/>
-      <w:r>
-        <w:rPr>
-          <w:color w:val="00B050"/>
-        </w:rPr>
-        <w:t xml:space="preserve"> for movement</w:t>
+        <w:t>Add player.dx/dy for movement</w:t>
       </w:r>
     </w:p>
     <w:p>
@@ -149,8 +104,14 @@
           <w:ilvl w:val="1"/>
           <w:numId w:val="1"/>
         </w:numPr>
-      </w:pPr>
-      <w:r>
+        <w:rPr>
+          <w:color w:val="00B050"/>
+        </w:rPr>
+      </w:pPr>
+      <w:r>
+        <w:rPr>
+          <w:color w:val="00B050"/>
+        </w:rPr>
         <w:t>Friction</w:t>
       </w:r>
     </w:p>
@@ -179,25 +140,32 @@
           <w:ilvl w:val="0"/>
           <w:numId w:val="1"/>
         </w:numPr>
-      </w:pPr>
-      <w:r>
-        <w:t xml:space="preserve">Draw </w:t>
-      </w:r>
-      <w:proofErr w:type="gramStart"/>
-      <w:r>
-        <w:t>enemies</w:t>
-      </w:r>
-      <w:proofErr w:type="gramEnd"/>
-    </w:p>
-    <w:p>
-      <w:pPr>
-        <w:pStyle w:val="ListParagraph"/>
-        <w:numPr>
-          <w:ilvl w:val="0"/>
-          <w:numId w:val="1"/>
-        </w:numPr>
-      </w:pPr>
-      <w:r>
+        <w:rPr>
+          <w:color w:val="00B050"/>
+        </w:rPr>
+      </w:pPr>
+      <w:r>
+        <w:rPr>
+          <w:color w:val="00B050"/>
+        </w:rPr>
+        <w:t>Draw enemies</w:t>
+      </w:r>
+    </w:p>
+    <w:p>
+      <w:pPr>
+        <w:pStyle w:val="ListParagraph"/>
+        <w:numPr>
+          <w:ilvl w:val="0"/>
+          <w:numId w:val="1"/>
+        </w:numPr>
+        <w:rPr>
+          <w:color w:val="00B050"/>
+        </w:rPr>
+      </w:pPr>
+      <w:r>
+        <w:rPr>
+          <w:color w:val="00B050"/>
+        </w:rPr>
         <w:t>Enemy walk</w:t>
       </w:r>
     </w:p>
@@ -208,8 +176,14 @@
           <w:ilvl w:val="0"/>
           <w:numId w:val="1"/>
         </w:numPr>
-      </w:pPr>
-      <w:r>
+        <w:rPr>
+          <w:color w:val="00B050"/>
+        </w:rPr>
+      </w:pPr>
+      <w:r>
+        <w:rPr>
+          <w:color w:val="00B050"/>
+        </w:rPr>
         <w:t>Enemy fly</w:t>
       </w:r>
     </w:p>
@@ -220,8 +194,14 @@
           <w:ilvl w:val="0"/>
           <w:numId w:val="1"/>
         </w:numPr>
-      </w:pPr>
-      <w:r>
+        <w:rPr>
+          <w:color w:val="00B050"/>
+        </w:rPr>
+      </w:pPr>
+      <w:r>
+        <w:rPr>
+          <w:color w:val="00B050"/>
+        </w:rPr>
         <w:t>Handle death from enemy</w:t>
       </w:r>
     </w:p>
@@ -270,6 +250,9 @@
         </w:numPr>
       </w:pPr>
       <w:r>
+        <w:rPr>
+          <w:color w:val="00B050"/>
+        </w:rPr>
         <w:t>Platforms</w:t>
       </w:r>
     </w:p>
@@ -294,84 +277,56 @@
         </w:numPr>
       </w:pPr>
       <w:r>
-        <w:t xml:space="preserve">Draw boss as 4 </w:t>
-      </w:r>
-      <w:proofErr w:type="gramStart"/>
-      <w:r>
-        <w:t>tiles</w:t>
-      </w:r>
-      <w:proofErr w:type="gramEnd"/>
-    </w:p>
-    <w:p>
-      <w:pPr>
-        <w:pStyle w:val="ListParagraph"/>
-        <w:numPr>
-          <w:ilvl w:val="0"/>
-          <w:numId w:val="1"/>
-        </w:numPr>
-      </w:pPr>
-      <w:r>
-        <w:t xml:space="preserve">Update collisions to respect 4 tile </w:t>
-      </w:r>
-      <w:proofErr w:type="gramStart"/>
-      <w:r>
-        <w:t>boss</w:t>
-      </w:r>
-      <w:proofErr w:type="gramEnd"/>
-      <w:r>
-        <w:t>.</w:t>
-      </w:r>
-    </w:p>
-    <w:p>
-      <w:pPr>
-        <w:pStyle w:val="ListParagraph"/>
-        <w:numPr>
-          <w:ilvl w:val="0"/>
-          <w:numId w:val="1"/>
-        </w:numPr>
-      </w:pPr>
-      <w:r>
-        <w:t xml:space="preserve">Animate </w:t>
-      </w:r>
-      <w:proofErr w:type="gramStart"/>
-      <w:r>
-        <w:t>basic</w:t>
-      </w:r>
-      <w:proofErr w:type="gramEnd"/>
-    </w:p>
-    <w:p>
-      <w:pPr>
-        <w:pStyle w:val="ListParagraph"/>
-        <w:numPr>
-          <w:ilvl w:val="0"/>
-          <w:numId w:val="1"/>
-        </w:numPr>
-      </w:pPr>
-      <w:r>
-        <w:t xml:space="preserve">Make sure animation </w:t>
-      </w:r>
-      <w:proofErr w:type="gramStart"/>
-      <w:r>
-        <w:t>oscillates</w:t>
-      </w:r>
-      <w:proofErr w:type="gramEnd"/>
-    </w:p>
-    <w:p>
-      <w:pPr>
-        <w:pStyle w:val="ListParagraph"/>
-        <w:numPr>
-          <w:ilvl w:val="0"/>
-          <w:numId w:val="1"/>
-        </w:numPr>
-      </w:pPr>
-      <w:r>
-        <w:t xml:space="preserve">Give the boss more health than </w:t>
-      </w:r>
-      <w:proofErr w:type="gramStart"/>
-      <w:r>
-        <w:t>enemies</w:t>
-      </w:r>
-      <w:proofErr w:type="gramEnd"/>
+        <w:t>Draw boss as 4 tiles</w:t>
+      </w:r>
+    </w:p>
+    <w:p>
+      <w:pPr>
+        <w:pStyle w:val="ListParagraph"/>
+        <w:numPr>
+          <w:ilvl w:val="0"/>
+          <w:numId w:val="1"/>
+        </w:numPr>
+      </w:pPr>
+      <w:r>
+        <w:t>Update collisions to respect 4 tile boss.</w:t>
+      </w:r>
+    </w:p>
+    <w:p>
+      <w:pPr>
+        <w:pStyle w:val="ListParagraph"/>
+        <w:numPr>
+          <w:ilvl w:val="0"/>
+          <w:numId w:val="1"/>
+        </w:numPr>
+      </w:pPr>
+      <w:r>
+        <w:t>Animate basic</w:t>
+      </w:r>
+    </w:p>
+    <w:p>
+      <w:pPr>
+        <w:pStyle w:val="ListParagraph"/>
+        <w:numPr>
+          <w:ilvl w:val="0"/>
+          <w:numId w:val="1"/>
+        </w:numPr>
+      </w:pPr>
+      <w:r>
+        <w:t>Make sure animation oscillates</w:t>
+      </w:r>
+    </w:p>
+    <w:p>
+      <w:pPr>
+        <w:pStyle w:val="ListParagraph"/>
+        <w:numPr>
+          <w:ilvl w:val="0"/>
+          <w:numId w:val="1"/>
+        </w:numPr>
+      </w:pPr>
+      <w:r>
+        <w:t>Give the boss more health than enemies</w:t>
+      </w:r>
     </w:p>
     <w:p>
       <w:pPr>

</xml_diff>

<commit_message>
Better music, better menus, jump fixes, better cat boss
</commit_message>
<xml_diff>
--- a/ToDo.docx
+++ b/ToDo.docx
@@ -22,8 +22,16 @@
         <w:rPr>
           <w:color w:val="00B050"/>
         </w:rPr>
-        <w:t>Draw Mac’s health</w:t>
-      </w:r>
+        <w:t xml:space="preserve">Draw Mac’s </w:t>
+      </w:r>
+      <w:proofErr w:type="gramStart"/>
+      <w:r>
+        <w:rPr>
+          <w:color w:val="00B050"/>
+        </w:rPr>
+        <w:t>health</w:t>
+      </w:r>
+      <w:proofErr w:type="gramEnd"/>
     </w:p>
     <w:p>
       <w:pPr>
@@ -58,43 +66,89 @@
         <w:rPr>
           <w:color w:val="00B050"/>
         </w:rPr>
-        <w:t>Redo collisions with word, mac is floating 1 pixel</w:t>
-      </w:r>
-    </w:p>
-    <w:p>
-      <w:pPr>
-        <w:pStyle w:val="ListParagraph"/>
-        <w:numPr>
-          <w:ilvl w:val="1"/>
-          <w:numId w:val="1"/>
-        </w:numPr>
-        <w:rPr>
-          <w:color w:val="00B050"/>
-        </w:rPr>
-      </w:pPr>
-      <w:r>
-        <w:rPr>
-          <w:color w:val="00B050"/>
-        </w:rPr>
-        <w:t>Collid map on page 2?</w:t>
-      </w:r>
-    </w:p>
-    <w:p>
-      <w:pPr>
-        <w:pStyle w:val="ListParagraph"/>
-        <w:numPr>
-          <w:ilvl w:val="1"/>
-          <w:numId w:val="1"/>
-        </w:numPr>
-        <w:rPr>
-          <w:color w:val="00B050"/>
-        </w:rPr>
-      </w:pPr>
-      <w:r>
-        <w:rPr>
-          <w:color w:val="00B050"/>
-        </w:rPr>
-        <w:t>Add player.dx/dy for movement</w:t>
+        <w:t xml:space="preserve">Redo collisions with word, mac is floating 1 </w:t>
+      </w:r>
+      <w:proofErr w:type="gramStart"/>
+      <w:r>
+        <w:rPr>
+          <w:color w:val="00B050"/>
+        </w:rPr>
+        <w:t>pixel</w:t>
+      </w:r>
+      <w:proofErr w:type="gramEnd"/>
+    </w:p>
+    <w:p>
+      <w:pPr>
+        <w:pStyle w:val="ListParagraph"/>
+        <w:numPr>
+          <w:ilvl w:val="1"/>
+          <w:numId w:val="1"/>
+        </w:numPr>
+        <w:rPr>
+          <w:color w:val="00B050"/>
+        </w:rPr>
+      </w:pPr>
+      <w:proofErr w:type="spellStart"/>
+      <w:r>
+        <w:rPr>
+          <w:color w:val="00B050"/>
+        </w:rPr>
+        <w:t>Collid</w:t>
+      </w:r>
+      <w:proofErr w:type="spellEnd"/>
+      <w:r>
+        <w:rPr>
+          <w:color w:val="00B050"/>
+        </w:rPr>
+        <w:t xml:space="preserve"> map on page 2?</w:t>
+      </w:r>
+    </w:p>
+    <w:p>
+      <w:pPr>
+        <w:pStyle w:val="ListParagraph"/>
+        <w:numPr>
+          <w:ilvl w:val="1"/>
+          <w:numId w:val="1"/>
+        </w:numPr>
+        <w:rPr>
+          <w:color w:val="00B050"/>
+        </w:rPr>
+      </w:pPr>
+      <w:r>
+        <w:rPr>
+          <w:color w:val="00B050"/>
+        </w:rPr>
+        <w:t xml:space="preserve">Add </w:t>
+      </w:r>
+      <w:proofErr w:type="spellStart"/>
+      <w:proofErr w:type="gramStart"/>
+      <w:r>
+        <w:rPr>
+          <w:color w:val="00B050"/>
+        </w:rPr>
+        <w:t>player.dx</w:t>
+      </w:r>
+      <w:proofErr w:type="spellEnd"/>
+      <w:proofErr w:type="gramEnd"/>
+      <w:r>
+        <w:rPr>
+          <w:color w:val="00B050"/>
+        </w:rPr>
+        <w:t>/</w:t>
+      </w:r>
+      <w:proofErr w:type="spellStart"/>
+      <w:r>
+        <w:rPr>
+          <w:color w:val="00B050"/>
+        </w:rPr>
+        <w:t>dy</w:t>
+      </w:r>
+      <w:proofErr w:type="spellEnd"/>
+      <w:r>
+        <w:rPr>
+          <w:color w:val="00B050"/>
+        </w:rPr>
+        <w:t xml:space="preserve"> for movement</w:t>
       </w:r>
     </w:p>
     <w:p>
@@ -148,8 +202,16 @@
         <w:rPr>
           <w:color w:val="00B050"/>
         </w:rPr>
-        <w:t>Draw enemies</w:t>
-      </w:r>
+        <w:t xml:space="preserve">Draw </w:t>
+      </w:r>
+      <w:proofErr w:type="gramStart"/>
+      <w:r>
+        <w:rPr>
+          <w:color w:val="00B050"/>
+        </w:rPr>
+        <w:t>enemies</w:t>
+      </w:r>
+      <w:proofErr w:type="gramEnd"/>
     </w:p>
     <w:p>
       <w:pPr>
@@ -316,42 +378,82 @@
         <w:rPr>
           <w:color w:val="00B050"/>
         </w:rPr>
-        <w:t>Draw boss as 4 tiles</w:t>
-      </w:r>
-    </w:p>
-    <w:p>
-      <w:pPr>
-        <w:pStyle w:val="ListParagraph"/>
-        <w:numPr>
-          <w:ilvl w:val="0"/>
-          <w:numId w:val="1"/>
-        </w:numPr>
-        <w:rPr>
-          <w:color w:val="00B050"/>
-        </w:rPr>
-      </w:pPr>
-      <w:r>
-        <w:rPr>
-          <w:color w:val="00B050"/>
-        </w:rPr>
-        <w:t>Update collisions to respect 4 tile boss.</w:t>
-      </w:r>
-    </w:p>
-    <w:p>
-      <w:pPr>
-        <w:pStyle w:val="ListParagraph"/>
-        <w:numPr>
-          <w:ilvl w:val="0"/>
-          <w:numId w:val="1"/>
-        </w:numPr>
-      </w:pPr>
-      <w:r>
-        <w:rPr>
-          <w:color w:val="00B050"/>
-        </w:rPr>
-        <w:t>Game over menu</w:t>
-      </w:r>
-      <w:r>
+        <w:t xml:space="preserve">Draw boss as 4 </w:t>
+      </w:r>
+      <w:proofErr w:type="gramStart"/>
+      <w:r>
+        <w:rPr>
+          <w:color w:val="00B050"/>
+        </w:rPr>
+        <w:t>tiles</w:t>
+      </w:r>
+      <w:proofErr w:type="gramEnd"/>
+    </w:p>
+    <w:p>
+      <w:pPr>
+        <w:pStyle w:val="ListParagraph"/>
+        <w:numPr>
+          <w:ilvl w:val="0"/>
+          <w:numId w:val="1"/>
+        </w:numPr>
+        <w:rPr>
+          <w:color w:val="00B050"/>
+        </w:rPr>
+      </w:pPr>
+      <w:r>
+        <w:rPr>
+          <w:color w:val="00B050"/>
+        </w:rPr>
+        <w:t xml:space="preserve">Update collisions to </w:t>
+      </w:r>
+      <w:r>
+        <w:rPr>
+          <w:color w:val="00B050"/>
+        </w:rPr>
+        <w:t xml:space="preserve">respect 4 tile </w:t>
+      </w:r>
+      <w:proofErr w:type="gramStart"/>
+      <w:r>
+        <w:rPr>
+          <w:color w:val="00B050"/>
+        </w:rPr>
+        <w:t>boss</w:t>
+      </w:r>
+      <w:proofErr w:type="gramEnd"/>
+      <w:r>
+        <w:rPr>
+          <w:color w:val="00B050"/>
+        </w:rPr>
+        <w:t>.</w:t>
+      </w:r>
+    </w:p>
+    <w:p>
+      <w:pPr>
+        <w:pStyle w:val="ListParagraph"/>
+        <w:numPr>
+          <w:ilvl w:val="0"/>
+          <w:numId w:val="1"/>
+        </w:numPr>
+        <w:rPr>
+          <w:color w:val="00B050"/>
+        </w:rPr>
+      </w:pPr>
+      <w:r>
+        <w:rPr>
+          <w:color w:val="00B050"/>
+        </w:rPr>
+        <w:t xml:space="preserve">Game over </w:t>
+      </w:r>
+      <w:r>
+        <w:rPr>
+          <w:color w:val="00B050"/>
+        </w:rPr>
+        <w:t>menu</w:t>
+      </w:r>
+      <w:r>
+        <w:rPr>
+          <w:color w:val="00B050"/>
+        </w:rPr>
         <w:t xml:space="preserve"> </w:t>
       </w:r>
     </w:p>
@@ -362,8 +464,14 @@
           <w:ilvl w:val="0"/>
           <w:numId w:val="1"/>
         </w:numPr>
-      </w:pPr>
-      <w:r>
+        <w:rPr>
+          <w:color w:val="00B050"/>
+        </w:rPr>
+      </w:pPr>
+      <w:r>
+        <w:rPr>
+          <w:color w:val="00B050"/>
+        </w:rPr>
         <w:t>Simple sound effects</w:t>
       </w:r>
     </w:p>
@@ -374,20 +482,40 @@
           <w:ilvl w:val="0"/>
           <w:numId w:val="1"/>
         </w:numPr>
-      </w:pPr>
-      <w:r>
-        <w:t>Run/walk</w:t>
-      </w:r>
-    </w:p>
-    <w:p>
-      <w:pPr>
-        <w:pStyle w:val="ListParagraph"/>
-        <w:numPr>
-          <w:ilvl w:val="0"/>
-          <w:numId w:val="1"/>
-        </w:numPr>
-      </w:pPr>
-      <w:r>
+        <w:rPr>
+          <w:color w:val="00B050"/>
+        </w:rPr>
+      </w:pPr>
+      <w:r>
+        <w:rPr>
+          <w:color w:val="00B050"/>
+        </w:rPr>
+        <w:t>Run/</w:t>
+      </w:r>
+      <w:proofErr w:type="gramStart"/>
+      <w:r>
+        <w:rPr>
+          <w:color w:val="00B050"/>
+        </w:rPr>
+        <w:t>walk</w:t>
+      </w:r>
+      <w:proofErr w:type="gramEnd"/>
+    </w:p>
+    <w:p>
+      <w:pPr>
+        <w:pStyle w:val="ListParagraph"/>
+        <w:numPr>
+          <w:ilvl w:val="0"/>
+          <w:numId w:val="1"/>
+        </w:numPr>
+        <w:rPr>
+          <w:color w:val="00B050"/>
+        </w:rPr>
+      </w:pPr>
+      <w:r>
+        <w:rPr>
+          <w:color w:val="00B050"/>
+        </w:rPr>
         <w:t>Boost mac away after enemy hits</w:t>
       </w:r>
     </w:p>
@@ -446,25 +574,88 @@
           <w:ilvl w:val="1"/>
           <w:numId w:val="1"/>
         </w:numPr>
-      </w:pPr>
-      <w:r>
-        <w:t>Give the boss more health than enemies</w:t>
-      </w:r>
-      <w:r>
-        <w:t>.</w:t>
-      </w:r>
-    </w:p>
-    <w:p>
-      <w:pPr>
-        <w:pStyle w:val="ListParagraph"/>
-        <w:numPr>
-          <w:ilvl w:val="1"/>
-          <w:numId w:val="1"/>
-        </w:numPr>
-      </w:pPr>
-      <w:r>
-        <w:t>Invincible timer for enemies.ii</w:t>
-      </w:r>
+        <w:rPr>
+          <w:color w:val="00B050"/>
+        </w:rPr>
+      </w:pPr>
+      <w:r>
+        <w:rPr>
+          <w:color w:val="00B050"/>
+        </w:rPr>
+        <w:t>Give the boss more health than enemies.</w:t>
+      </w:r>
+    </w:p>
+    <w:p>
+      <w:pPr>
+        <w:pStyle w:val="ListParagraph"/>
+        <w:numPr>
+          <w:ilvl w:val="1"/>
+          <w:numId w:val="1"/>
+        </w:numPr>
+        <w:rPr>
+          <w:color w:val="00B050"/>
+        </w:rPr>
+      </w:pPr>
+      <w:r>
+        <w:rPr>
+          <w:color w:val="00B050"/>
+        </w:rPr>
+        <w:t xml:space="preserve">Invincible timer for </w:t>
+      </w:r>
+      <w:proofErr w:type="spellStart"/>
+      <w:proofErr w:type="gramStart"/>
+      <w:r>
+        <w:rPr>
+          <w:color w:val="00B050"/>
+        </w:rPr>
+        <w:t>enemies.ii</w:t>
+      </w:r>
+      <w:proofErr w:type="spellEnd"/>
+      <w:proofErr w:type="gramEnd"/>
+    </w:p>
+    <w:p>
+      <w:pPr>
+        <w:pStyle w:val="ListParagraph"/>
+        <w:numPr>
+          <w:ilvl w:val="1"/>
+          <w:numId w:val="1"/>
+        </w:numPr>
+        <w:rPr>
+          <w:color w:val="00B050"/>
+        </w:rPr>
+      </w:pPr>
+      <w:r>
+        <w:rPr>
+          <w:color w:val="00B050"/>
+        </w:rPr>
+        <w:t>Boss Music</w:t>
+      </w:r>
+    </w:p>
+    <w:p>
+      <w:pPr>
+        <w:pStyle w:val="ListParagraph"/>
+        <w:numPr>
+          <w:ilvl w:val="1"/>
+          <w:numId w:val="1"/>
+        </w:numPr>
+        <w:rPr>
+          <w:color w:val="00B050"/>
+        </w:rPr>
+      </w:pPr>
+      <w:r>
+        <w:rPr>
+          <w:color w:val="00B050"/>
+        </w:rPr>
+        <w:t xml:space="preserve">Stop screen from </w:t>
+      </w:r>
+      <w:proofErr w:type="gramStart"/>
+      <w:r>
+        <w:rPr>
+          <w:color w:val="00B050"/>
+        </w:rPr>
+        <w:t>scrolling</w:t>
+      </w:r>
+      <w:proofErr w:type="gramEnd"/>
     </w:p>
     <w:p>
       <w:pPr>
@@ -541,8 +732,13 @@
         </w:numPr>
       </w:pPr>
       <w:r>
-        <w:t>Apples to throw</w:t>
-      </w:r>
+        <w:t xml:space="preserve">Apples to </w:t>
+      </w:r>
+      <w:proofErr w:type="gramStart"/>
+      <w:r>
+        <w:t>throw</w:t>
+      </w:r>
+      <w:proofErr w:type="gramEnd"/>
     </w:p>
     <w:p>
       <w:pPr>
@@ -565,32 +761,47 @@
         </w:numPr>
       </w:pPr>
       <w:r>
-        <w:t>Invincible – like the star in mario</w:t>
-      </w:r>
-    </w:p>
-    <w:p>
-      <w:pPr>
-        <w:pStyle w:val="ListParagraph"/>
-        <w:numPr>
-          <w:ilvl w:val="1"/>
-          <w:numId w:val="1"/>
-        </w:numPr>
-      </w:pPr>
-      <w:r>
-        <w:t>Snow shoes, no slip on ice</w:t>
-      </w:r>
-    </w:p>
-    <w:p>
-      <w:pPr>
-        <w:pStyle w:val="ListParagraph"/>
-        <w:numPr>
-          <w:ilvl w:val="1"/>
-          <w:numId w:val="1"/>
-        </w:numPr>
-      </w:pPr>
-      <w:r>
-        <w:t>Shovel, dig through sand</w:t>
-      </w:r>
+        <w:t xml:space="preserve">Invincible – like the star in </w:t>
+      </w:r>
+      <w:proofErr w:type="spellStart"/>
+      <w:r>
+        <w:t>mario</w:t>
+      </w:r>
+      <w:proofErr w:type="spellEnd"/>
+    </w:p>
+    <w:p>
+      <w:pPr>
+        <w:pStyle w:val="ListParagraph"/>
+        <w:numPr>
+          <w:ilvl w:val="1"/>
+          <w:numId w:val="1"/>
+        </w:numPr>
+      </w:pPr>
+      <w:proofErr w:type="gramStart"/>
+      <w:r>
+        <w:t>Snow shoes</w:t>
+      </w:r>
+      <w:proofErr w:type="gramEnd"/>
+      <w:r>
+        <w:t>, no slip on ice</w:t>
+      </w:r>
+    </w:p>
+    <w:p>
+      <w:pPr>
+        <w:pStyle w:val="ListParagraph"/>
+        <w:numPr>
+          <w:ilvl w:val="1"/>
+          <w:numId w:val="1"/>
+        </w:numPr>
+      </w:pPr>
+      <w:r>
+        <w:t xml:space="preserve">Shovel, dig through </w:t>
+      </w:r>
+      <w:proofErr w:type="gramStart"/>
+      <w:r>
+        <w:t>sand</w:t>
+      </w:r>
+      <w:proofErr w:type="gramEnd"/>
     </w:p>
     <w:p>
       <w:pPr>
@@ -613,6 +824,7 @@
         </w:numPr>
       </w:pPr>
       <w:r>
+        <w:lastRenderedPageBreak/>
         <w:t>D</w:t>
       </w:r>
       <w:r>

</xml_diff>

<commit_message>
Adding and ant and bat enemy
</commit_message>
<xml_diff>
--- a/ToDo.docx
+++ b/ToDo.docx
@@ -526,8 +526,14 @@
           <w:ilvl w:val="0"/>
           <w:numId w:val="1"/>
         </w:numPr>
-      </w:pPr>
-      <w:r>
+        <w:rPr>
+          <w:color w:val="00B050"/>
+        </w:rPr>
+      </w:pPr>
+      <w:r>
+        <w:rPr>
+          <w:color w:val="00B050"/>
+        </w:rPr>
         <w:t>Cat boss</w:t>
       </w:r>
     </w:p>
@@ -538,8 +544,14 @@
           <w:ilvl w:val="1"/>
           <w:numId w:val="1"/>
         </w:numPr>
-      </w:pPr>
-      <w:r>
+        <w:rPr>
+          <w:color w:val="00B050"/>
+        </w:rPr>
+      </w:pPr>
+      <w:r>
+        <w:rPr>
+          <w:color w:val="00B050"/>
+        </w:rPr>
         <w:t>Shoot yarn balls.</w:t>
       </w:r>
     </w:p>
@@ -550,8 +562,14 @@
           <w:ilvl w:val="1"/>
           <w:numId w:val="1"/>
         </w:numPr>
-      </w:pPr>
-      <w:r>
+        <w:rPr>
+          <w:color w:val="00B050"/>
+        </w:rPr>
+      </w:pPr>
+      <w:r>
+        <w:rPr>
+          <w:color w:val="00B050"/>
+        </w:rPr>
         <w:t>One attack is shooting random directions.</w:t>
       </w:r>
     </w:p>
@@ -562,8 +580,14 @@
           <w:ilvl w:val="1"/>
           <w:numId w:val="1"/>
         </w:numPr>
-      </w:pPr>
-      <w:r>
+        <w:rPr>
+          <w:color w:val="00B050"/>
+        </w:rPr>
+      </w:pPr>
+      <w:r>
+        <w:rPr>
+          <w:color w:val="00B050"/>
+        </w:rPr>
         <w:t>Then a tell, then shooting them left or right, that’s your chance to jump to the other side and attack.</w:t>
       </w:r>
     </w:p>

</xml_diff>

<commit_message>
Wrapped up climbing. The sound effect isn't the best, but it's good enough for now.
</commit_message>
<xml_diff>
--- a/ToDo.docx
+++ b/ToDo.docx
@@ -22,8 +22,16 @@
         <w:rPr>
           <w:color w:val="00B050"/>
         </w:rPr>
-        <w:t>Draw Mac’s health</w:t>
-      </w:r>
+        <w:t xml:space="preserve">Draw Mac’s </w:t>
+      </w:r>
+      <w:proofErr w:type="gramStart"/>
+      <w:r>
+        <w:rPr>
+          <w:color w:val="00B050"/>
+        </w:rPr>
+        <w:t>health</w:t>
+      </w:r>
+      <w:proofErr w:type="gramEnd"/>
     </w:p>
     <w:p>
       <w:pPr>
@@ -58,43 +66,89 @@
         <w:rPr>
           <w:color w:val="00B050"/>
         </w:rPr>
-        <w:t>Redo collisions with word, mac is floating 1 pixel</w:t>
-      </w:r>
-    </w:p>
-    <w:p>
-      <w:pPr>
-        <w:pStyle w:val="ListParagraph"/>
-        <w:numPr>
-          <w:ilvl w:val="1"/>
-          <w:numId w:val="1"/>
-        </w:numPr>
-        <w:rPr>
-          <w:color w:val="00B050"/>
-        </w:rPr>
-      </w:pPr>
-      <w:r>
-        <w:rPr>
-          <w:color w:val="00B050"/>
-        </w:rPr>
-        <w:t>Collid map on page 2?</w:t>
-      </w:r>
-    </w:p>
-    <w:p>
-      <w:pPr>
-        <w:pStyle w:val="ListParagraph"/>
-        <w:numPr>
-          <w:ilvl w:val="1"/>
-          <w:numId w:val="1"/>
-        </w:numPr>
-        <w:rPr>
-          <w:color w:val="00B050"/>
-        </w:rPr>
-      </w:pPr>
-      <w:r>
-        <w:rPr>
-          <w:color w:val="00B050"/>
-        </w:rPr>
-        <w:t>Add player.dx/dy for movement</w:t>
+        <w:t xml:space="preserve">Redo collisions with word, mac is floating 1 </w:t>
+      </w:r>
+      <w:proofErr w:type="gramStart"/>
+      <w:r>
+        <w:rPr>
+          <w:color w:val="00B050"/>
+        </w:rPr>
+        <w:t>pixel</w:t>
+      </w:r>
+      <w:proofErr w:type="gramEnd"/>
+    </w:p>
+    <w:p>
+      <w:pPr>
+        <w:pStyle w:val="ListParagraph"/>
+        <w:numPr>
+          <w:ilvl w:val="1"/>
+          <w:numId w:val="1"/>
+        </w:numPr>
+        <w:rPr>
+          <w:color w:val="00B050"/>
+        </w:rPr>
+      </w:pPr>
+      <w:proofErr w:type="spellStart"/>
+      <w:r>
+        <w:rPr>
+          <w:color w:val="00B050"/>
+        </w:rPr>
+        <w:t>Collid</w:t>
+      </w:r>
+      <w:proofErr w:type="spellEnd"/>
+      <w:r>
+        <w:rPr>
+          <w:color w:val="00B050"/>
+        </w:rPr>
+        <w:t xml:space="preserve"> map on page 2?</w:t>
+      </w:r>
+    </w:p>
+    <w:p>
+      <w:pPr>
+        <w:pStyle w:val="ListParagraph"/>
+        <w:numPr>
+          <w:ilvl w:val="1"/>
+          <w:numId w:val="1"/>
+        </w:numPr>
+        <w:rPr>
+          <w:color w:val="00B050"/>
+        </w:rPr>
+      </w:pPr>
+      <w:r>
+        <w:rPr>
+          <w:color w:val="00B050"/>
+        </w:rPr>
+        <w:t xml:space="preserve">Add </w:t>
+      </w:r>
+      <w:proofErr w:type="spellStart"/>
+      <w:proofErr w:type="gramStart"/>
+      <w:r>
+        <w:rPr>
+          <w:color w:val="00B050"/>
+        </w:rPr>
+        <w:t>player.dx</w:t>
+      </w:r>
+      <w:proofErr w:type="spellEnd"/>
+      <w:proofErr w:type="gramEnd"/>
+      <w:r>
+        <w:rPr>
+          <w:color w:val="00B050"/>
+        </w:rPr>
+        <w:t>/</w:t>
+      </w:r>
+      <w:proofErr w:type="spellStart"/>
+      <w:r>
+        <w:rPr>
+          <w:color w:val="00B050"/>
+        </w:rPr>
+        <w:t>dy</w:t>
+      </w:r>
+      <w:proofErr w:type="spellEnd"/>
+      <w:r>
+        <w:rPr>
+          <w:color w:val="00B050"/>
+        </w:rPr>
+        <w:t xml:space="preserve"> for movement</w:t>
       </w:r>
     </w:p>
     <w:p>
@@ -148,8 +202,16 @@
         <w:rPr>
           <w:color w:val="00B050"/>
         </w:rPr>
-        <w:t>Draw enemies</w:t>
-      </w:r>
+        <w:t xml:space="preserve">Draw </w:t>
+      </w:r>
+      <w:proofErr w:type="gramStart"/>
+      <w:r>
+        <w:rPr>
+          <w:color w:val="00B050"/>
+        </w:rPr>
+        <w:t>enemies</w:t>
+      </w:r>
+      <w:proofErr w:type="gramEnd"/>
     </w:p>
     <w:p>
       <w:pPr>
@@ -316,8 +378,16 @@
         <w:rPr>
           <w:color w:val="00B050"/>
         </w:rPr>
-        <w:t>Draw boss as 4 tiles</w:t>
-      </w:r>
+        <w:t xml:space="preserve">Draw boss as 4 </w:t>
+      </w:r>
+      <w:proofErr w:type="gramStart"/>
+      <w:r>
+        <w:rPr>
+          <w:color w:val="00B050"/>
+        </w:rPr>
+        <w:t>tiles</w:t>
+      </w:r>
+      <w:proofErr w:type="gramEnd"/>
     </w:p>
     <w:p>
       <w:pPr>
@@ -340,7 +410,21 @@
         <w:rPr>
           <w:color w:val="00B050"/>
         </w:rPr>
-        <w:t>respect 4 tile boss.</w:t>
+        <w:t xml:space="preserve">respect 4 tile </w:t>
+      </w:r>
+      <w:proofErr w:type="gramStart"/>
+      <w:r>
+        <w:rPr>
+          <w:color w:val="00B050"/>
+        </w:rPr>
+        <w:t>boss</w:t>
+      </w:r>
+      <w:proofErr w:type="gramEnd"/>
+      <w:r>
+        <w:rPr>
+          <w:color w:val="00B050"/>
+        </w:rPr>
+        <w:t>.</w:t>
       </w:r>
     </w:p>
     <w:p>
@@ -406,8 +490,16 @@
         <w:rPr>
           <w:color w:val="00B050"/>
         </w:rPr>
-        <w:t>Run/walk</w:t>
-      </w:r>
+        <w:t>Run/</w:t>
+      </w:r>
+      <w:proofErr w:type="gramStart"/>
+      <w:r>
+        <w:rPr>
+          <w:color w:val="00B050"/>
+        </w:rPr>
+        <w:t>walk</w:t>
+      </w:r>
+      <w:proofErr w:type="gramEnd"/>
     </w:p>
     <w:p>
       <w:pPr>
@@ -532,8 +624,18 @@
         <w:rPr>
           <w:color w:val="00B050"/>
         </w:rPr>
-        <w:t>Invincible timer for enemies.ii</w:t>
-      </w:r>
+        <w:t xml:space="preserve">Invincible timer for </w:t>
+      </w:r>
+      <w:proofErr w:type="spellStart"/>
+      <w:proofErr w:type="gramStart"/>
+      <w:r>
+        <w:rPr>
+          <w:color w:val="00B050"/>
+        </w:rPr>
+        <w:t>enemies.ii</w:t>
+      </w:r>
+      <w:proofErr w:type="spellEnd"/>
+      <w:proofErr w:type="gramEnd"/>
     </w:p>
     <w:p>
       <w:pPr>
@@ -568,8 +670,16 @@
         <w:rPr>
           <w:color w:val="00B050"/>
         </w:rPr>
-        <w:t>Stop screen from scrolling</w:t>
-      </w:r>
+        <w:t xml:space="preserve">Stop screen from </w:t>
+      </w:r>
+      <w:proofErr w:type="gramStart"/>
+      <w:r>
+        <w:rPr>
+          <w:color w:val="00B050"/>
+        </w:rPr>
+        <w:t>scrolling</w:t>
+      </w:r>
+      <w:proofErr w:type="gramEnd"/>
     </w:p>
     <w:p>
       <w:pPr>
@@ -598,6 +708,208 @@
         </w:numPr>
       </w:pPr>
       <w:r>
+        <w:t>Ladder</w:t>
+      </w:r>
+    </w:p>
+    <w:p>
+      <w:pPr>
+        <w:pStyle w:val="ListParagraph"/>
+        <w:numPr>
+          <w:ilvl w:val="1"/>
+          <w:numId w:val="1"/>
+        </w:numPr>
+        <w:rPr>
+          <w:color w:val="00B050"/>
+        </w:rPr>
+      </w:pPr>
+      <w:r>
+        <w:rPr>
+          <w:color w:val="00B050"/>
+        </w:rPr>
+        <w:t>Climbing Animation</w:t>
+      </w:r>
+    </w:p>
+    <w:p>
+      <w:pPr>
+        <w:pStyle w:val="ListParagraph"/>
+        <w:numPr>
+          <w:ilvl w:val="1"/>
+          <w:numId w:val="1"/>
+        </w:numPr>
+        <w:rPr>
+          <w:color w:val="00B050"/>
+        </w:rPr>
+      </w:pPr>
+      <w:r>
+        <w:rPr>
+          <w:color w:val="00B050"/>
+        </w:rPr>
+        <w:t>Special Tile</w:t>
+      </w:r>
+    </w:p>
+    <w:p>
+      <w:pPr>
+        <w:pStyle w:val="ListParagraph"/>
+        <w:numPr>
+          <w:ilvl w:val="1"/>
+          <w:numId w:val="1"/>
+        </w:numPr>
+        <w:rPr>
+          <w:color w:val="00B050"/>
+        </w:rPr>
+      </w:pPr>
+      <w:r>
+        <w:rPr>
+          <w:color w:val="00B050"/>
+        </w:rPr>
+        <w:t xml:space="preserve">Make it </w:t>
+      </w:r>
+      <w:proofErr w:type="gramStart"/>
+      <w:r>
+        <w:rPr>
+          <w:color w:val="00B050"/>
+        </w:rPr>
+        <w:t>work</w:t>
+      </w:r>
+      <w:proofErr w:type="gramEnd"/>
+    </w:p>
+    <w:p>
+      <w:pPr>
+        <w:pStyle w:val="ListParagraph"/>
+        <w:numPr>
+          <w:ilvl w:val="1"/>
+          <w:numId w:val="1"/>
+        </w:numPr>
+        <w:rPr>
+          <w:color w:val="00B050"/>
+        </w:rPr>
+      </w:pPr>
+      <w:r>
+        <w:rPr>
+          <w:color w:val="00B050"/>
+        </w:rPr>
+        <w:t>Can climb horizontal to other ladders.</w:t>
+      </w:r>
+    </w:p>
+    <w:p>
+      <w:pPr>
+        <w:pStyle w:val="ListParagraph"/>
+        <w:numPr>
+          <w:ilvl w:val="1"/>
+          <w:numId w:val="1"/>
+        </w:numPr>
+      </w:pPr>
+      <w:r>
+        <w:t xml:space="preserve">Only move horizontal if not moving </w:t>
+      </w:r>
+      <w:proofErr w:type="gramStart"/>
+      <w:r>
+        <w:t>up?</w:t>
+      </w:r>
+      <w:proofErr w:type="gramEnd"/>
+    </w:p>
+    <w:p>
+      <w:pPr>
+        <w:pStyle w:val="ListParagraph"/>
+        <w:numPr>
+          <w:ilvl w:val="1"/>
+          <w:numId w:val="1"/>
+        </w:numPr>
+      </w:pPr>
+      <w:r>
+        <w:t xml:space="preserve">Jump </w:t>
+      </w:r>
+      <w:proofErr w:type="gramStart"/>
+      <w:r>
+        <w:t>off</w:t>
+      </w:r>
+      <w:proofErr w:type="gramEnd"/>
+    </w:p>
+    <w:p>
+      <w:pPr>
+        <w:pStyle w:val="ListParagraph"/>
+        <w:numPr>
+          <w:ilvl w:val="2"/>
+          <w:numId w:val="1"/>
+        </w:numPr>
+      </w:pPr>
+      <w:r>
+        <w:t xml:space="preserve">Make sure you can get back on </w:t>
+      </w:r>
+      <w:proofErr w:type="gramStart"/>
+      <w:r>
+        <w:t>again</w:t>
+      </w:r>
+      <w:proofErr w:type="gramEnd"/>
+    </w:p>
+    <w:p>
+      <w:pPr>
+        <w:pStyle w:val="ListParagraph"/>
+        <w:numPr>
+          <w:ilvl w:val="2"/>
+          <w:numId w:val="1"/>
+        </w:numPr>
+      </w:pPr>
+      <w:r>
+        <w:t>Jump down from</w:t>
+      </w:r>
+    </w:p>
+    <w:p>
+      <w:pPr>
+        <w:pStyle w:val="ListParagraph"/>
+        <w:numPr>
+          <w:ilvl w:val="2"/>
+          <w:numId w:val="1"/>
+        </w:numPr>
+      </w:pPr>
+      <w:r>
+        <w:t xml:space="preserve">Jump </w:t>
+      </w:r>
+      <w:proofErr w:type="gramStart"/>
+      <w:r>
+        <w:t>off</w:t>
+      </w:r>
+      <w:proofErr w:type="gramEnd"/>
+    </w:p>
+    <w:p>
+      <w:pPr>
+        <w:pStyle w:val="ListParagraph"/>
+        <w:numPr>
+          <w:ilvl w:val="1"/>
+          <w:numId w:val="1"/>
+        </w:numPr>
+      </w:pPr>
+      <w:r>
+        <w:lastRenderedPageBreak/>
+        <w:t xml:space="preserve">Pause climbing animation when you’re not </w:t>
+      </w:r>
+      <w:proofErr w:type="gramStart"/>
+      <w:r>
+        <w:t>moving</w:t>
+      </w:r>
+      <w:proofErr w:type="gramEnd"/>
+    </w:p>
+    <w:p>
+      <w:pPr>
+        <w:pStyle w:val="ListParagraph"/>
+        <w:numPr>
+          <w:ilvl w:val="1"/>
+          <w:numId w:val="1"/>
+        </w:numPr>
+      </w:pPr>
+      <w:r>
+        <w:t>Stand on top when you climb all the way up. Invisible platform?</w:t>
+      </w:r>
+    </w:p>
+    <w:p>
+      <w:pPr>
+        <w:pStyle w:val="ListParagraph"/>
+        <w:numPr>
+          <w:ilvl w:val="0"/>
+          <w:numId w:val="1"/>
+        </w:numPr>
+      </w:pPr>
+      <w:r>
         <w:t>Vine</w:t>
       </w:r>
     </w:p>
@@ -620,11 +932,20 @@
           <w:ilvl w:val="1"/>
           <w:numId w:val="1"/>
         </w:numPr>
-      </w:pPr>
-      <w:r>
+        <w:rPr>
+          <w:color w:val="00B050"/>
+        </w:rPr>
+      </w:pPr>
+      <w:r>
+        <w:rPr>
+          <w:color w:val="00B050"/>
+        </w:rPr>
         <w:t>Special</w:t>
       </w:r>
       <w:r>
+        <w:rPr>
+          <w:color w:val="00B050"/>
+        </w:rPr>
         <w:t xml:space="preserve"> tile</w:t>
       </w:r>
     </w:p>
@@ -637,80 +958,586 @@
         </w:numPr>
       </w:pPr>
       <w:r>
-        <w:t>Make it work</w:t>
-      </w:r>
-    </w:p>
-    <w:p>
-      <w:pPr>
-        <w:pStyle w:val="ListParagraph"/>
-        <w:numPr>
-          <w:ilvl w:val="1"/>
-          <w:numId w:val="1"/>
-        </w:numPr>
-      </w:pPr>
-      <w:r>
-        <w:t>Need to be near center</w:t>
-      </w:r>
-    </w:p>
-    <w:p>
-      <w:pPr>
-        <w:pStyle w:val="ListParagraph"/>
-        <w:numPr>
-          <w:ilvl w:val="1"/>
-          <w:numId w:val="1"/>
-        </w:numPr>
-      </w:pPr>
-      <w:r>
-        <w:t>Jump down</w:t>
-      </w:r>
-    </w:p>
-    <w:p>
-      <w:pPr>
-        <w:pStyle w:val="ListParagraph"/>
-        <w:numPr>
-          <w:ilvl w:val="1"/>
-          <w:numId w:val="1"/>
-        </w:numPr>
-      </w:pPr>
-      <w:r>
-        <w:t>Jump from vine to vine</w:t>
-      </w:r>
-    </w:p>
-    <w:p>
-      <w:pPr>
-        <w:pStyle w:val="ListParagraph"/>
-        <w:numPr>
-          <w:ilvl w:val="1"/>
-          <w:numId w:val="1"/>
-        </w:numPr>
-      </w:pPr>
-      <w:r>
-        <w:t>Locked onto center of vine</w:t>
-      </w:r>
-    </w:p>
-    <w:p>
-      <w:pPr>
-        <w:pStyle w:val="ListParagraph"/>
-        <w:numPr>
-          <w:ilvl w:val="0"/>
-          <w:numId w:val="1"/>
-        </w:numPr>
-      </w:pPr>
-      <w:r>
-        <w:t>Ladder</w:t>
-      </w:r>
-    </w:p>
-    <w:p>
-      <w:pPr>
-        <w:pStyle w:val="ListParagraph"/>
-        <w:numPr>
-          <w:ilvl w:val="1"/>
-          <w:numId w:val="1"/>
-        </w:numPr>
-      </w:pPr>
-      <w:r>
-        <w:t>Climbing Animation</w:t>
-      </w:r>
+        <w:t xml:space="preserve">Make it </w:t>
+      </w:r>
+      <w:proofErr w:type="gramStart"/>
+      <w:r>
+        <w:t>work</w:t>
+      </w:r>
+      <w:proofErr w:type="gramEnd"/>
+    </w:p>
+    <w:p>
+      <w:pPr>
+        <w:pStyle w:val="ListParagraph"/>
+        <w:numPr>
+          <w:ilvl w:val="1"/>
+          <w:numId w:val="1"/>
+        </w:numPr>
+      </w:pPr>
+      <w:r>
+        <w:t xml:space="preserve">Need to be near </w:t>
+      </w:r>
+      <w:proofErr w:type="gramStart"/>
+      <w:r>
+        <w:t>center</w:t>
+      </w:r>
+      <w:proofErr w:type="gramEnd"/>
+    </w:p>
+    <w:p>
+      <w:pPr>
+        <w:pStyle w:val="ListParagraph"/>
+        <w:numPr>
+          <w:ilvl w:val="1"/>
+          <w:numId w:val="1"/>
+        </w:numPr>
+      </w:pPr>
+      <w:r>
+        <w:t xml:space="preserve">Jump </w:t>
+      </w:r>
+      <w:proofErr w:type="gramStart"/>
+      <w:r>
+        <w:t>down</w:t>
+      </w:r>
+      <w:proofErr w:type="gramEnd"/>
+    </w:p>
+    <w:p>
+      <w:pPr>
+        <w:pStyle w:val="ListParagraph"/>
+        <w:numPr>
+          <w:ilvl w:val="1"/>
+          <w:numId w:val="1"/>
+        </w:numPr>
+      </w:pPr>
+      <w:r>
+        <w:t xml:space="preserve">Jump from vine to </w:t>
+      </w:r>
+      <w:proofErr w:type="gramStart"/>
+      <w:r>
+        <w:t>vine</w:t>
+      </w:r>
+      <w:proofErr w:type="gramEnd"/>
+    </w:p>
+    <w:p>
+      <w:pPr>
+        <w:pStyle w:val="ListParagraph"/>
+        <w:numPr>
+          <w:ilvl w:val="1"/>
+          <w:numId w:val="1"/>
+        </w:numPr>
+      </w:pPr>
+      <w:r>
+        <w:t xml:space="preserve">Locked onto center of </w:t>
+      </w:r>
+      <w:proofErr w:type="gramStart"/>
+      <w:r>
+        <w:t>vine</w:t>
+      </w:r>
+      <w:proofErr w:type="gramEnd"/>
+    </w:p>
+    <w:p>
+      <w:pPr>
+        <w:pStyle w:val="ListParagraph"/>
+        <w:numPr>
+          <w:ilvl w:val="0"/>
+          <w:numId w:val="1"/>
+        </w:numPr>
+      </w:pPr>
+      <w:r>
+        <w:t>Beetle climbing vine</w:t>
+      </w:r>
+    </w:p>
+    <w:p>
+      <w:pPr>
+        <w:pStyle w:val="ListParagraph"/>
+        <w:numPr>
+          <w:ilvl w:val="0"/>
+          <w:numId w:val="1"/>
+        </w:numPr>
+      </w:pPr>
+      <w:r>
+        <w:t xml:space="preserve">Reveal block, </w:t>
+      </w:r>
+      <w:proofErr w:type="gramStart"/>
+      <w:r>
+        <w:t>bonus</w:t>
+      </w:r>
+      <w:proofErr w:type="gramEnd"/>
+    </w:p>
+    <w:p>
+      <w:pPr>
+        <w:pStyle w:val="ListParagraph"/>
+        <w:numPr>
+          <w:ilvl w:val="0"/>
+          <w:numId w:val="1"/>
+        </w:numPr>
+      </w:pPr>
+      <w:r>
+        <w:t>Coins/Bugs?</w:t>
+      </w:r>
+    </w:p>
+    <w:p>
+      <w:pPr>
+        <w:pStyle w:val="ListParagraph"/>
+        <w:numPr>
+          <w:ilvl w:val="0"/>
+          <w:numId w:val="1"/>
+        </w:numPr>
+      </w:pPr>
+      <w:r>
+        <w:t>Secret area/warp. Coin zone.</w:t>
+      </w:r>
+    </w:p>
+    <w:p>
+      <w:pPr>
+        <w:pStyle w:val="ListParagraph"/>
+        <w:numPr>
+          <w:ilvl w:val="0"/>
+          <w:numId w:val="1"/>
+        </w:numPr>
+      </w:pPr>
+      <w:r>
+        <w:t>Powerup</w:t>
+      </w:r>
+      <w:r>
+        <w:t>/Gameplay</w:t>
+      </w:r>
+      <w:r>
+        <w:t xml:space="preserve"> ideas</w:t>
+      </w:r>
+    </w:p>
+    <w:p>
+      <w:pPr>
+        <w:pStyle w:val="ListParagraph"/>
+        <w:numPr>
+          <w:ilvl w:val="1"/>
+          <w:numId w:val="1"/>
+        </w:numPr>
+      </w:pPr>
+      <w:r>
+        <w:t>Lives/Continues?</w:t>
+      </w:r>
+    </w:p>
+    <w:p>
+      <w:pPr>
+        <w:pStyle w:val="ListParagraph"/>
+        <w:numPr>
+          <w:ilvl w:val="1"/>
+          <w:numId w:val="1"/>
+        </w:numPr>
+      </w:pPr>
+      <w:r>
+        <w:t>Double jump</w:t>
+      </w:r>
+    </w:p>
+    <w:p>
+      <w:pPr>
+        <w:pStyle w:val="ListParagraph"/>
+        <w:numPr>
+          <w:ilvl w:val="1"/>
+          <w:numId w:val="1"/>
+        </w:numPr>
+      </w:pPr>
+      <w:r>
+        <w:t>Wall jump</w:t>
+      </w:r>
+    </w:p>
+    <w:p>
+      <w:pPr>
+        <w:pStyle w:val="ListParagraph"/>
+        <w:numPr>
+          <w:ilvl w:val="1"/>
+          <w:numId w:val="1"/>
+        </w:numPr>
+      </w:pPr>
+      <w:r>
+        <w:t>Football helmet – break bricks, attack up.</w:t>
+      </w:r>
+    </w:p>
+    <w:p>
+      <w:pPr>
+        <w:pStyle w:val="ListParagraph"/>
+        <w:numPr>
+          <w:ilvl w:val="1"/>
+          <w:numId w:val="1"/>
+        </w:numPr>
+      </w:pPr>
+      <w:r>
+        <w:t xml:space="preserve">Apples to </w:t>
+      </w:r>
+      <w:proofErr w:type="gramStart"/>
+      <w:r>
+        <w:t>throw</w:t>
+      </w:r>
+      <w:proofErr w:type="gramEnd"/>
+    </w:p>
+    <w:p>
+      <w:pPr>
+        <w:pStyle w:val="ListParagraph"/>
+        <w:numPr>
+          <w:ilvl w:val="1"/>
+          <w:numId w:val="1"/>
+        </w:numPr>
+      </w:pPr>
+      <w:r>
+        <w:t>Hammer – break bricks in front</w:t>
+      </w:r>
+    </w:p>
+    <w:p>
+      <w:pPr>
+        <w:pStyle w:val="ListParagraph"/>
+        <w:numPr>
+          <w:ilvl w:val="1"/>
+          <w:numId w:val="1"/>
+        </w:numPr>
+      </w:pPr>
+      <w:r>
+        <w:t xml:space="preserve">Invincible – like the star in </w:t>
+      </w:r>
+      <w:proofErr w:type="spellStart"/>
+      <w:r>
+        <w:t>mario</w:t>
+      </w:r>
+      <w:proofErr w:type="spellEnd"/>
+    </w:p>
+    <w:p>
+      <w:pPr>
+        <w:pStyle w:val="ListParagraph"/>
+        <w:numPr>
+          <w:ilvl w:val="1"/>
+          <w:numId w:val="1"/>
+        </w:numPr>
+      </w:pPr>
+      <w:proofErr w:type="gramStart"/>
+      <w:r>
+        <w:t>Snow shoes</w:t>
+      </w:r>
+      <w:proofErr w:type="gramEnd"/>
+      <w:r>
+        <w:t>, no slip on ice</w:t>
+      </w:r>
+    </w:p>
+    <w:p>
+      <w:pPr>
+        <w:pStyle w:val="ListParagraph"/>
+        <w:numPr>
+          <w:ilvl w:val="1"/>
+          <w:numId w:val="1"/>
+        </w:numPr>
+      </w:pPr>
+      <w:r>
+        <w:t xml:space="preserve">Shovel, dig through </w:t>
+      </w:r>
+      <w:proofErr w:type="gramStart"/>
+      <w:r>
+        <w:t>sand</w:t>
+      </w:r>
+      <w:proofErr w:type="gramEnd"/>
+    </w:p>
+    <w:p>
+      <w:pPr>
+        <w:pStyle w:val="ListParagraph"/>
+        <w:numPr>
+          <w:ilvl w:val="1"/>
+          <w:numId w:val="1"/>
+        </w:numPr>
+      </w:pPr>
+      <w:r>
+        <w:t>Warp pipes?</w:t>
+      </w:r>
+    </w:p>
+    <w:p>
+      <w:pPr>
+        <w:pStyle w:val="ListParagraph"/>
+        <w:numPr>
+          <w:ilvl w:val="1"/>
+          <w:numId w:val="1"/>
+        </w:numPr>
+      </w:pPr>
+      <w:r>
+        <w:t>D</w:t>
+      </w:r>
+      <w:r>
+        <w:t>oors</w:t>
+      </w:r>
+    </w:p>
+    <w:p>
+      <w:pPr>
+        <w:pStyle w:val="ListParagraph"/>
+        <w:numPr>
+          <w:ilvl w:val="1"/>
+          <w:numId w:val="1"/>
+        </w:numPr>
+      </w:pPr>
+      <w:r>
+        <w:t>Run?</w:t>
+      </w:r>
+    </w:p>
+    <w:p>
+      <w:pPr>
+        <w:pStyle w:val="ListParagraph"/>
+        <w:numPr>
+          <w:ilvl w:val="1"/>
+          <w:numId w:val="1"/>
+        </w:numPr>
+      </w:pPr>
+      <w:r>
+        <w:t>Roll like Donkey Kong Country</w:t>
+      </w:r>
+    </w:p>
+    <w:p>
+      <w:pPr>
+        <w:pStyle w:val="ListParagraph"/>
+        <w:numPr>
+          <w:ilvl w:val="1"/>
+          <w:numId w:val="1"/>
+        </w:numPr>
+      </w:pPr>
+      <w:r>
+        <w:t>Ladders</w:t>
+      </w:r>
+    </w:p>
+    <w:p>
+      <w:pPr>
+        <w:pStyle w:val="ListParagraph"/>
+        <w:numPr>
+          <w:ilvl w:val="1"/>
+          <w:numId w:val="1"/>
+        </w:numPr>
+      </w:pPr>
+      <w:r>
+        <w:t xml:space="preserve">A bird you can fly with like donkey </w:t>
+      </w:r>
+      <w:proofErr w:type="spellStart"/>
+      <w:r>
+        <w:t>kong</w:t>
+      </w:r>
+      <w:proofErr w:type="spellEnd"/>
+      <w:r>
+        <w:t xml:space="preserve"> </w:t>
+      </w:r>
+      <w:proofErr w:type="gramStart"/>
+      <w:r>
+        <w:t>country</w:t>
+      </w:r>
+      <w:proofErr w:type="gramEnd"/>
+    </w:p>
+    <w:p>
+      <w:pPr>
+        <w:pStyle w:val="ListParagraph"/>
+        <w:numPr>
+          <w:ilvl w:val="2"/>
+          <w:numId w:val="1"/>
+        </w:numPr>
+      </w:pPr>
+      <w:r>
+        <w:t xml:space="preserve">It shoots feathers and pushes you </w:t>
+      </w:r>
+      <w:proofErr w:type="gramStart"/>
+      <w:r>
+        <w:t>back</w:t>
+      </w:r>
+      <w:proofErr w:type="gramEnd"/>
+    </w:p>
+    <w:p>
+      <w:pPr>
+        <w:pStyle w:val="ListParagraph"/>
+        <w:numPr>
+          <w:ilvl w:val="2"/>
+          <w:numId w:val="1"/>
+        </w:numPr>
+      </w:pPr>
+      <w:r>
+        <w:t>Controls like flappy bird</w:t>
+      </w:r>
+    </w:p>
+    <w:p>
+      <w:pPr>
+        <w:pStyle w:val="ListParagraph"/>
+        <w:numPr>
+          <w:ilvl w:val="1"/>
+          <w:numId w:val="1"/>
+        </w:numPr>
+      </w:pPr>
+      <w:r>
+        <w:t xml:space="preserve">A dog you can ride like in </w:t>
+      </w:r>
+      <w:proofErr w:type="gramStart"/>
+      <w:r>
+        <w:t>DKC</w:t>
+      </w:r>
+      <w:proofErr w:type="gramEnd"/>
+    </w:p>
+    <w:p>
+      <w:pPr>
+        <w:pStyle w:val="ListParagraph"/>
+        <w:numPr>
+          <w:ilvl w:val="1"/>
+          <w:numId w:val="1"/>
+        </w:numPr>
+      </w:pPr>
+      <w:r>
+        <w:t xml:space="preserve">Swimming/riding a </w:t>
+      </w:r>
+      <w:proofErr w:type="gramStart"/>
+      <w:r>
+        <w:t>fish</w:t>
+      </w:r>
+      <w:proofErr w:type="gramEnd"/>
+    </w:p>
+    <w:p>
+      <w:pPr>
+        <w:pStyle w:val="ListParagraph"/>
+        <w:numPr>
+          <w:ilvl w:val="1"/>
+          <w:numId w:val="1"/>
+        </w:numPr>
+      </w:pPr>
+      <w:r>
+        <w:t>Swinging ropes</w:t>
+      </w:r>
+    </w:p>
+    <w:p>
+      <w:pPr>
+        <w:pStyle w:val="ListParagraph"/>
+        <w:numPr>
+          <w:ilvl w:val="1"/>
+          <w:numId w:val="1"/>
+        </w:numPr>
+      </w:pPr>
+      <w:r>
+        <w:t xml:space="preserve">Vines hanging from </w:t>
+      </w:r>
+      <w:proofErr w:type="gramStart"/>
+      <w:r>
+        <w:t>ceiling</w:t>
+      </w:r>
+      <w:proofErr w:type="gramEnd"/>
+    </w:p>
+    <w:p>
+      <w:pPr>
+        <w:pStyle w:val="ListParagraph"/>
+        <w:numPr>
+          <w:ilvl w:val="1"/>
+          <w:numId w:val="1"/>
+        </w:numPr>
+      </w:pPr>
+      <w:r>
+        <w:t>Red/Yellow/Blue keys like in Doom.</w:t>
+      </w:r>
+    </w:p>
+    <w:p>
+      <w:pPr>
+        <w:pStyle w:val="ListParagraph"/>
+        <w:numPr>
+          <w:ilvl w:val="1"/>
+          <w:numId w:val="1"/>
+        </w:numPr>
+      </w:pPr>
+      <w:r>
+        <w:t>2</w:t>
+      </w:r>
+      <w:r>
+        <w:rPr>
+          <w:vertAlign w:val="superscript"/>
+        </w:rPr>
+        <w:t>nd</w:t>
+      </w:r>
+      <w:r>
+        <w:t xml:space="preserve"> player/ Hyper Bluey</w:t>
+      </w:r>
+    </w:p>
+    <w:p>
+      <w:pPr>
+        <w:pStyle w:val="ListParagraph"/>
+        <w:numPr>
+          <w:ilvl w:val="1"/>
+          <w:numId w:val="1"/>
+        </w:numPr>
+      </w:pPr>
+      <w:r>
+        <w:t>Rocket Launcher</w:t>
+      </w:r>
+    </w:p>
+    <w:p>
+      <w:pPr>
+        <w:pStyle w:val="ListParagraph"/>
+        <w:numPr>
+          <w:ilvl w:val="1"/>
+          <w:numId w:val="1"/>
+        </w:numPr>
+      </w:pPr>
+      <w:r>
+        <w:t>Mech Suit</w:t>
+      </w:r>
+    </w:p>
+    <w:p>
+      <w:pPr>
+        <w:pStyle w:val="ListParagraph"/>
+        <w:numPr>
+          <w:ilvl w:val="1"/>
+          <w:numId w:val="1"/>
+        </w:numPr>
+      </w:pPr>
+      <w:r>
+        <w:t xml:space="preserve">Throw hammers or axes like </w:t>
+      </w:r>
+      <w:proofErr w:type="spellStart"/>
+      <w:r>
+        <w:t>mario</w:t>
+      </w:r>
+      <w:proofErr w:type="spellEnd"/>
+      <w:r>
+        <w:t>/</w:t>
+      </w:r>
+      <w:proofErr w:type="spellStart"/>
+      <w:r>
+        <w:t>castlevania</w:t>
+      </w:r>
+      <w:proofErr w:type="spellEnd"/>
+      <w:r>
+        <w:t>.</w:t>
+      </w:r>
+    </w:p>
+    <w:p>
+      <w:pPr>
+        <w:pStyle w:val="ListParagraph"/>
+        <w:numPr>
+          <w:ilvl w:val="1"/>
+          <w:numId w:val="1"/>
+        </w:numPr>
+      </w:pPr>
+      <w:r>
+        <w:t>Nuclear waste, nuclear suit</w:t>
+      </w:r>
+    </w:p>
+    <w:p>
+      <w:pPr>
+        <w:pStyle w:val="ListParagraph"/>
+        <w:numPr>
+          <w:ilvl w:val="0"/>
+          <w:numId w:val="1"/>
+        </w:numPr>
+      </w:pPr>
+      <w:r>
+        <w:t>Environments</w:t>
+      </w:r>
+    </w:p>
+    <w:p>
+      <w:pPr>
+        <w:pStyle w:val="ListParagraph"/>
+        <w:numPr>
+          <w:ilvl w:val="1"/>
+          <w:numId w:val="1"/>
+        </w:numPr>
+      </w:pPr>
+      <w:r>
+        <w:t xml:space="preserve">Tree, move up with ladders, vines, flying w/ </w:t>
+      </w:r>
+      <w:proofErr w:type="gramStart"/>
+      <w:r>
+        <w:t>bird</w:t>
+      </w:r>
+      <w:proofErr w:type="gramEnd"/>
     </w:p>
     <w:p>
       <w:pPr>
@@ -722,701 +1549,245 @@
       </w:pPr>
       <w:r>
         <w:lastRenderedPageBreak/>
-        <w:t>Special Tile</w:t>
-      </w:r>
-    </w:p>
-    <w:p>
-      <w:pPr>
-        <w:pStyle w:val="ListParagraph"/>
-        <w:numPr>
-          <w:ilvl w:val="1"/>
-          <w:numId w:val="1"/>
-        </w:numPr>
-      </w:pPr>
-      <w:r>
-        <w:t>Make it work</w:t>
-      </w:r>
-    </w:p>
-    <w:p>
-      <w:pPr>
-        <w:pStyle w:val="ListParagraph"/>
-        <w:numPr>
-          <w:ilvl w:val="1"/>
-          <w:numId w:val="1"/>
-        </w:numPr>
-      </w:pPr>
-      <w:r>
-        <w:t>Can climb horizontal to other ladders.</w:t>
-      </w:r>
-    </w:p>
-    <w:p>
-      <w:pPr>
-        <w:pStyle w:val="ListParagraph"/>
-        <w:numPr>
-          <w:ilvl w:val="1"/>
-          <w:numId w:val="1"/>
-        </w:numPr>
-      </w:pPr>
-      <w:r>
-        <w:t>Only move horizontal if not moving up?</w:t>
-      </w:r>
-    </w:p>
-    <w:p>
-      <w:pPr>
-        <w:pStyle w:val="ListParagraph"/>
-        <w:numPr>
-          <w:ilvl w:val="1"/>
-          <w:numId w:val="1"/>
-        </w:numPr>
-      </w:pPr>
-      <w:r>
-        <w:t>Jump off</w:t>
-      </w:r>
-    </w:p>
-    <w:p>
-      <w:pPr>
-        <w:pStyle w:val="ListParagraph"/>
-        <w:numPr>
-          <w:ilvl w:val="0"/>
-          <w:numId w:val="1"/>
-        </w:numPr>
-      </w:pPr>
-      <w:r>
-        <w:t>Beetle climbing vine</w:t>
-      </w:r>
-    </w:p>
-    <w:p>
-      <w:pPr>
-        <w:pStyle w:val="ListParagraph"/>
-        <w:numPr>
-          <w:ilvl w:val="0"/>
-          <w:numId w:val="1"/>
-        </w:numPr>
-      </w:pPr>
-      <w:r>
-        <w:t>Reveal block, bonus</w:t>
-      </w:r>
-    </w:p>
-    <w:p>
-      <w:pPr>
-        <w:pStyle w:val="ListParagraph"/>
-        <w:numPr>
-          <w:ilvl w:val="0"/>
-          <w:numId w:val="1"/>
-        </w:numPr>
-      </w:pPr>
-      <w:r>
-        <w:t>Coins/Bugs?</w:t>
-      </w:r>
-    </w:p>
-    <w:p>
-      <w:pPr>
-        <w:pStyle w:val="ListParagraph"/>
-        <w:numPr>
-          <w:ilvl w:val="0"/>
-          <w:numId w:val="1"/>
-        </w:numPr>
-      </w:pPr>
-      <w:r>
-        <w:t>Secret area/warp. Coin zone.</w:t>
-      </w:r>
-    </w:p>
-    <w:p>
-      <w:pPr>
-        <w:pStyle w:val="ListParagraph"/>
-        <w:numPr>
-          <w:ilvl w:val="0"/>
-          <w:numId w:val="1"/>
-        </w:numPr>
-      </w:pPr>
-      <w:r>
-        <w:t>Powerup</w:t>
-      </w:r>
-      <w:r>
-        <w:t>/Gameplay</w:t>
-      </w:r>
-      <w:r>
-        <w:t xml:space="preserve"> ideas</w:t>
-      </w:r>
-    </w:p>
-    <w:p>
-      <w:pPr>
-        <w:pStyle w:val="ListParagraph"/>
-        <w:numPr>
-          <w:ilvl w:val="1"/>
-          <w:numId w:val="1"/>
-        </w:numPr>
-      </w:pPr>
-      <w:r>
-        <w:t>Lives/Continues?</w:t>
-      </w:r>
-    </w:p>
-    <w:p>
-      <w:pPr>
-        <w:pStyle w:val="ListParagraph"/>
-        <w:numPr>
-          <w:ilvl w:val="1"/>
-          <w:numId w:val="1"/>
-        </w:numPr>
-      </w:pPr>
-      <w:r>
-        <w:t>Double jump</w:t>
-      </w:r>
-    </w:p>
-    <w:p>
-      <w:pPr>
-        <w:pStyle w:val="ListParagraph"/>
-        <w:numPr>
-          <w:ilvl w:val="1"/>
-          <w:numId w:val="1"/>
-        </w:numPr>
-      </w:pPr>
-      <w:r>
-        <w:t>Wall jump</w:t>
-      </w:r>
-    </w:p>
-    <w:p>
-      <w:pPr>
-        <w:pStyle w:val="ListParagraph"/>
-        <w:numPr>
-          <w:ilvl w:val="1"/>
-          <w:numId w:val="1"/>
-        </w:numPr>
-      </w:pPr>
-      <w:r>
-        <w:t>Football helmet – break bricks, attack up.</w:t>
-      </w:r>
-    </w:p>
-    <w:p>
-      <w:pPr>
-        <w:pStyle w:val="ListParagraph"/>
-        <w:numPr>
-          <w:ilvl w:val="1"/>
-          <w:numId w:val="1"/>
-        </w:numPr>
-      </w:pPr>
-      <w:r>
-        <w:t>Apples to throw</w:t>
-      </w:r>
-    </w:p>
-    <w:p>
-      <w:pPr>
-        <w:pStyle w:val="ListParagraph"/>
-        <w:numPr>
-          <w:ilvl w:val="1"/>
-          <w:numId w:val="1"/>
-        </w:numPr>
-      </w:pPr>
-      <w:r>
-        <w:t>Hammer – break bricks in front</w:t>
-      </w:r>
-    </w:p>
-    <w:p>
-      <w:pPr>
-        <w:pStyle w:val="ListParagraph"/>
-        <w:numPr>
-          <w:ilvl w:val="1"/>
-          <w:numId w:val="1"/>
-        </w:numPr>
-      </w:pPr>
-      <w:r>
-        <w:t>Invincible – like the star in mario</w:t>
-      </w:r>
-    </w:p>
-    <w:p>
-      <w:pPr>
-        <w:pStyle w:val="ListParagraph"/>
-        <w:numPr>
-          <w:ilvl w:val="1"/>
-          <w:numId w:val="1"/>
-        </w:numPr>
-      </w:pPr>
-      <w:r>
-        <w:t>Snow shoes, no slip on ice</w:t>
-      </w:r>
-    </w:p>
-    <w:p>
-      <w:pPr>
-        <w:pStyle w:val="ListParagraph"/>
-        <w:numPr>
-          <w:ilvl w:val="1"/>
-          <w:numId w:val="1"/>
-        </w:numPr>
-      </w:pPr>
-      <w:r>
-        <w:t>Shovel, dig through sand</w:t>
-      </w:r>
-    </w:p>
-    <w:p>
-      <w:pPr>
-        <w:pStyle w:val="ListParagraph"/>
-        <w:numPr>
-          <w:ilvl w:val="1"/>
-          <w:numId w:val="1"/>
-        </w:numPr>
-      </w:pPr>
-      <w:r>
-        <w:t>Warp pipes?</w:t>
-      </w:r>
-    </w:p>
-    <w:p>
-      <w:pPr>
-        <w:pStyle w:val="ListParagraph"/>
-        <w:numPr>
-          <w:ilvl w:val="1"/>
-          <w:numId w:val="1"/>
-        </w:numPr>
-      </w:pPr>
+        <w:t>Forest</w:t>
+      </w:r>
+    </w:p>
+    <w:p>
+      <w:pPr>
+        <w:pStyle w:val="ListParagraph"/>
+        <w:numPr>
+          <w:ilvl w:val="1"/>
+          <w:numId w:val="1"/>
+        </w:numPr>
+      </w:pPr>
+      <w:r>
+        <w:t>Ice World</w:t>
+      </w:r>
+    </w:p>
+    <w:p>
+      <w:pPr>
+        <w:pStyle w:val="ListParagraph"/>
+        <w:numPr>
+          <w:ilvl w:val="1"/>
+          <w:numId w:val="1"/>
+        </w:numPr>
+      </w:pPr>
+      <w:r>
+        <w:t>Desert</w:t>
+      </w:r>
+    </w:p>
+    <w:p>
+      <w:pPr>
+        <w:pStyle w:val="ListParagraph"/>
+        <w:numPr>
+          <w:ilvl w:val="1"/>
+          <w:numId w:val="1"/>
+        </w:numPr>
+      </w:pPr>
+      <w:r>
+        <w:t xml:space="preserve">Moon, jump </w:t>
+      </w:r>
+      <w:proofErr w:type="gramStart"/>
+      <w:r>
+        <w:t>higher</w:t>
+      </w:r>
+      <w:proofErr w:type="gramEnd"/>
+    </w:p>
+    <w:p>
+      <w:pPr>
+        <w:pStyle w:val="ListParagraph"/>
+        <w:numPr>
+          <w:ilvl w:val="2"/>
+          <w:numId w:val="1"/>
+        </w:numPr>
+      </w:pPr>
+      <w:r>
+        <w:t>Space suit?</w:t>
+      </w:r>
+    </w:p>
+    <w:p>
+      <w:pPr>
+        <w:pStyle w:val="ListParagraph"/>
+        <w:numPr>
+          <w:ilvl w:val="0"/>
+          <w:numId w:val="1"/>
+        </w:numPr>
+      </w:pPr>
+      <w:r>
+        <w:t>Level Ideas</w:t>
+      </w:r>
+    </w:p>
+    <w:p>
+      <w:pPr>
+        <w:pStyle w:val="ListParagraph"/>
+        <w:numPr>
+          <w:ilvl w:val="1"/>
+          <w:numId w:val="1"/>
+        </w:numPr>
+      </w:pPr>
+      <w:r>
+        <w:t>Auto Scrolling</w:t>
+      </w:r>
+    </w:p>
+    <w:p>
+      <w:pPr>
+        <w:pStyle w:val="ListParagraph"/>
+        <w:numPr>
+          <w:ilvl w:val="1"/>
+          <w:numId w:val="1"/>
+        </w:numPr>
+      </w:pPr>
+      <w:r>
+        <w:t xml:space="preserve">Shooter </w:t>
+      </w:r>
+    </w:p>
+    <w:p>
+      <w:pPr>
+        <w:pStyle w:val="ListParagraph"/>
+        <w:numPr>
+          <w:ilvl w:val="1"/>
+          <w:numId w:val="1"/>
+        </w:numPr>
+      </w:pPr>
+      <w:r>
+        <w:t>Door/pipe maze</w:t>
+      </w:r>
+    </w:p>
+    <w:p>
+      <w:pPr>
+        <w:pStyle w:val="ListParagraph"/>
+        <w:numPr>
+          <w:ilvl w:val="1"/>
+          <w:numId w:val="1"/>
+        </w:numPr>
+      </w:pPr>
+      <w:r>
+        <w:t xml:space="preserve">One giant world with several things to find like super </w:t>
+      </w:r>
+      <w:proofErr w:type="spellStart"/>
+      <w:r>
+        <w:t>mario</w:t>
+      </w:r>
+      <w:proofErr w:type="spellEnd"/>
+      <w:r>
+        <w:t xml:space="preserve"> </w:t>
+      </w:r>
+      <w:proofErr w:type="gramStart"/>
+      <w:r>
+        <w:t>world</w:t>
+      </w:r>
+      <w:proofErr w:type="gramEnd"/>
+    </w:p>
+    <w:p>
+      <w:pPr>
+        <w:pStyle w:val="ListParagraph"/>
+        <w:numPr>
+          <w:ilvl w:val="0"/>
+          <w:numId w:val="1"/>
+        </w:numPr>
+      </w:pPr>
+      <w:r>
+        <w:t>Enemy Ideas</w:t>
+      </w:r>
+    </w:p>
+    <w:p>
+      <w:pPr>
+        <w:pStyle w:val="ListParagraph"/>
+        <w:numPr>
+          <w:ilvl w:val="1"/>
+          <w:numId w:val="1"/>
+        </w:numPr>
+      </w:pPr>
+      <w:r>
+        <w:t>Fish that jumps straight up</w:t>
+      </w:r>
+    </w:p>
+    <w:p>
+      <w:pPr>
+        <w:pStyle w:val="ListParagraph"/>
+        <w:numPr>
+          <w:ilvl w:val="1"/>
+          <w:numId w:val="1"/>
+        </w:numPr>
+      </w:pPr>
+      <w:r>
+        <w:t>Moles that pop up from the ground. Move around as dirt piles before jumping or popping up.</w:t>
+      </w:r>
+    </w:p>
+    <w:p>
+      <w:pPr>
+        <w:pStyle w:val="ListParagraph"/>
+        <w:numPr>
+          <w:ilvl w:val="1"/>
+          <w:numId w:val="1"/>
+        </w:numPr>
+      </w:pPr>
+      <w:r>
+        <w:t>Grasshopper – cricket but stronger</w:t>
+      </w:r>
+    </w:p>
+    <w:p>
+      <w:pPr>
+        <w:pStyle w:val="ListParagraph"/>
+        <w:numPr>
+          <w:ilvl w:val="1"/>
+          <w:numId w:val="1"/>
+        </w:numPr>
+      </w:pPr>
+      <w:r>
+        <w:t>Beetle – ant but stronger</w:t>
+      </w:r>
+    </w:p>
+    <w:p>
+      <w:pPr>
+        <w:pStyle w:val="ListParagraph"/>
+        <w:numPr>
+          <w:ilvl w:val="1"/>
+          <w:numId w:val="1"/>
+        </w:numPr>
+      </w:pPr>
+      <w:r>
+        <w:t>Bee that is angry and shoots stingers</w:t>
+      </w:r>
+    </w:p>
+    <w:p>
+      <w:pPr>
+        <w:pStyle w:val="ListParagraph"/>
+        <w:numPr>
+          <w:ilvl w:val="1"/>
+          <w:numId w:val="1"/>
+        </w:numPr>
+      </w:pPr>
+      <w:r>
+        <w:t xml:space="preserve">Bee moves in circle like </w:t>
+      </w:r>
+      <w:proofErr w:type="gramStart"/>
       <w:r>
         <w:t>D</w:t>
       </w:r>
       <w:r>
-        <w:t>oors</w:t>
-      </w:r>
-    </w:p>
-    <w:p>
-      <w:pPr>
-        <w:pStyle w:val="ListParagraph"/>
-        <w:numPr>
-          <w:ilvl w:val="1"/>
-          <w:numId w:val="1"/>
-        </w:numPr>
-      </w:pPr>
-      <w:r>
-        <w:t>Run?</w:t>
-      </w:r>
-    </w:p>
-    <w:p>
-      <w:pPr>
-        <w:pStyle w:val="ListParagraph"/>
-        <w:numPr>
-          <w:ilvl w:val="1"/>
-          <w:numId w:val="1"/>
-        </w:numPr>
-      </w:pPr>
-      <w:r>
-        <w:t>Roll like Donkey Kong Country</w:t>
-      </w:r>
-    </w:p>
-    <w:p>
-      <w:pPr>
-        <w:pStyle w:val="ListParagraph"/>
-        <w:numPr>
-          <w:ilvl w:val="1"/>
-          <w:numId w:val="1"/>
-        </w:numPr>
-      </w:pPr>
-      <w:r>
-        <w:t>Ladders</w:t>
-      </w:r>
-    </w:p>
-    <w:p>
-      <w:pPr>
-        <w:pStyle w:val="ListParagraph"/>
-        <w:numPr>
-          <w:ilvl w:val="1"/>
-          <w:numId w:val="1"/>
-        </w:numPr>
-      </w:pPr>
-      <w:r>
-        <w:t>A bird you can fly with like donkey kong country</w:t>
-      </w:r>
-    </w:p>
-    <w:p>
-      <w:pPr>
-        <w:pStyle w:val="ListParagraph"/>
-        <w:numPr>
-          <w:ilvl w:val="2"/>
-          <w:numId w:val="1"/>
-        </w:numPr>
-      </w:pPr>
-      <w:r>
-        <w:t>It shoots feathers and pushes you back</w:t>
-      </w:r>
-    </w:p>
-    <w:p>
-      <w:pPr>
-        <w:pStyle w:val="ListParagraph"/>
-        <w:numPr>
-          <w:ilvl w:val="2"/>
-          <w:numId w:val="1"/>
-        </w:numPr>
-      </w:pPr>
-      <w:r>
-        <w:t>Controls like flappy bird</w:t>
-      </w:r>
-    </w:p>
-    <w:p>
-      <w:pPr>
-        <w:pStyle w:val="ListParagraph"/>
-        <w:numPr>
-          <w:ilvl w:val="1"/>
-          <w:numId w:val="1"/>
-        </w:numPr>
-      </w:pPr>
-      <w:r>
-        <w:t>A dog you can ride like in DKC</w:t>
-      </w:r>
-    </w:p>
-    <w:p>
-      <w:pPr>
-        <w:pStyle w:val="ListParagraph"/>
-        <w:numPr>
-          <w:ilvl w:val="1"/>
-          <w:numId w:val="1"/>
-        </w:numPr>
-      </w:pPr>
-      <w:r>
-        <w:t>Swimming/riding a fish</w:t>
-      </w:r>
-    </w:p>
-    <w:p>
-      <w:pPr>
-        <w:pStyle w:val="ListParagraph"/>
-        <w:numPr>
-          <w:ilvl w:val="1"/>
-          <w:numId w:val="1"/>
-        </w:numPr>
-      </w:pPr>
-      <w:r>
-        <w:t>Swinging ropes</w:t>
-      </w:r>
-    </w:p>
-    <w:p>
-      <w:pPr>
-        <w:pStyle w:val="ListParagraph"/>
-        <w:numPr>
-          <w:ilvl w:val="1"/>
-          <w:numId w:val="1"/>
-        </w:numPr>
-      </w:pPr>
-      <w:r>
-        <w:t>Vines hanging from ceiling</w:t>
-      </w:r>
-    </w:p>
-    <w:p>
-      <w:pPr>
-        <w:pStyle w:val="ListParagraph"/>
-        <w:numPr>
-          <w:ilvl w:val="1"/>
-          <w:numId w:val="1"/>
-        </w:numPr>
-      </w:pPr>
-      <w:r>
-        <w:t>Red/Yellow/Blue keys like in Doom.</w:t>
-      </w:r>
-    </w:p>
-    <w:p>
-      <w:pPr>
-        <w:pStyle w:val="ListParagraph"/>
-        <w:numPr>
-          <w:ilvl w:val="1"/>
-          <w:numId w:val="1"/>
-        </w:numPr>
-      </w:pPr>
-      <w:r>
-        <w:t>2</w:t>
-      </w:r>
-      <w:r>
-        <w:rPr>
-          <w:vertAlign w:val="superscript"/>
-        </w:rPr>
-        <w:t>nd</w:t>
-      </w:r>
-      <w:r>
-        <w:t xml:space="preserve"> player/ Hyper Bluey</w:t>
-      </w:r>
-    </w:p>
-    <w:p>
-      <w:pPr>
-        <w:pStyle w:val="ListParagraph"/>
-        <w:numPr>
-          <w:ilvl w:val="1"/>
-          <w:numId w:val="1"/>
-        </w:numPr>
-      </w:pPr>
-      <w:r>
-        <w:t>Rocket Launcher</w:t>
-      </w:r>
-    </w:p>
-    <w:p>
-      <w:pPr>
-        <w:pStyle w:val="ListParagraph"/>
-        <w:numPr>
-          <w:ilvl w:val="1"/>
-          <w:numId w:val="1"/>
-        </w:numPr>
-      </w:pPr>
-      <w:r>
-        <w:t>Mech Suit</w:t>
-      </w:r>
-    </w:p>
-    <w:p>
-      <w:pPr>
-        <w:pStyle w:val="ListParagraph"/>
-        <w:numPr>
-          <w:ilvl w:val="1"/>
-          <w:numId w:val="1"/>
-        </w:numPr>
-      </w:pPr>
-      <w:r>
-        <w:t>Throw hammers or axes like mario/castlevania.</w:t>
-      </w:r>
-    </w:p>
-    <w:p>
-      <w:pPr>
-        <w:pStyle w:val="ListParagraph"/>
-        <w:numPr>
-          <w:ilvl w:val="1"/>
-          <w:numId w:val="1"/>
-        </w:numPr>
-      </w:pPr>
-      <w:r>
-        <w:t>Nuclear waste, nuclear suit</w:t>
-      </w:r>
-    </w:p>
-    <w:p>
-      <w:pPr>
-        <w:pStyle w:val="ListParagraph"/>
-        <w:numPr>
-          <w:ilvl w:val="0"/>
-          <w:numId w:val="1"/>
-        </w:numPr>
-      </w:pPr>
-      <w:r>
-        <w:t>Environments</w:t>
-      </w:r>
-    </w:p>
-    <w:p>
-      <w:pPr>
-        <w:pStyle w:val="ListParagraph"/>
-        <w:numPr>
-          <w:ilvl w:val="1"/>
-          <w:numId w:val="1"/>
-        </w:numPr>
-      </w:pPr>
-      <w:r>
-        <w:t>Tree, move up with ladders, vines, flying w/ bird</w:t>
-      </w:r>
-    </w:p>
-    <w:p>
-      <w:pPr>
-        <w:pStyle w:val="ListParagraph"/>
-        <w:numPr>
-          <w:ilvl w:val="1"/>
-          <w:numId w:val="1"/>
-        </w:numPr>
-      </w:pPr>
-      <w:r>
-        <w:t>Forest</w:t>
-      </w:r>
-    </w:p>
-    <w:p>
-      <w:pPr>
-        <w:pStyle w:val="ListParagraph"/>
-        <w:numPr>
-          <w:ilvl w:val="1"/>
-          <w:numId w:val="1"/>
-        </w:numPr>
-      </w:pPr>
-      <w:r>
-        <w:t>Ice World</w:t>
-      </w:r>
-    </w:p>
-    <w:p>
-      <w:pPr>
-        <w:pStyle w:val="ListParagraph"/>
-        <w:numPr>
-          <w:ilvl w:val="1"/>
-          <w:numId w:val="1"/>
-        </w:numPr>
-      </w:pPr>
-      <w:r>
-        <w:t>Desert</w:t>
-      </w:r>
-    </w:p>
-    <w:p>
-      <w:pPr>
-        <w:pStyle w:val="ListParagraph"/>
-        <w:numPr>
-          <w:ilvl w:val="1"/>
-          <w:numId w:val="1"/>
-        </w:numPr>
-      </w:pPr>
-      <w:r>
-        <w:t>Moon, jump higher</w:t>
-      </w:r>
-    </w:p>
-    <w:p>
-      <w:pPr>
-        <w:pStyle w:val="ListParagraph"/>
-        <w:numPr>
-          <w:ilvl w:val="2"/>
-          <w:numId w:val="1"/>
-        </w:numPr>
-      </w:pPr>
-      <w:r>
-        <w:t>Space suit?</w:t>
-      </w:r>
-    </w:p>
-    <w:p>
-      <w:pPr>
-        <w:pStyle w:val="ListParagraph"/>
-        <w:numPr>
-          <w:ilvl w:val="0"/>
-          <w:numId w:val="1"/>
-        </w:numPr>
-      </w:pPr>
-      <w:r>
-        <w:lastRenderedPageBreak/>
-        <w:t>Level Ideas</w:t>
-      </w:r>
-    </w:p>
-    <w:p>
-      <w:pPr>
-        <w:pStyle w:val="ListParagraph"/>
-        <w:numPr>
-          <w:ilvl w:val="1"/>
-          <w:numId w:val="1"/>
-        </w:numPr>
-      </w:pPr>
-      <w:r>
-        <w:t>Auto Scrolling</w:t>
-      </w:r>
-    </w:p>
-    <w:p>
-      <w:pPr>
-        <w:pStyle w:val="ListParagraph"/>
-        <w:numPr>
-          <w:ilvl w:val="1"/>
-          <w:numId w:val="1"/>
-        </w:numPr>
-      </w:pPr>
-      <w:r>
-        <w:t xml:space="preserve">Shooter </w:t>
-      </w:r>
-    </w:p>
-    <w:p>
-      <w:pPr>
-        <w:pStyle w:val="ListParagraph"/>
-        <w:numPr>
-          <w:ilvl w:val="1"/>
-          <w:numId w:val="1"/>
-        </w:numPr>
-      </w:pPr>
-      <w:r>
-        <w:t>Door/pipe maze</w:t>
-      </w:r>
-    </w:p>
-    <w:p>
-      <w:pPr>
-        <w:pStyle w:val="ListParagraph"/>
-        <w:numPr>
-          <w:ilvl w:val="1"/>
-          <w:numId w:val="1"/>
-        </w:numPr>
-      </w:pPr>
-      <w:r>
-        <w:t>One giant world with several things to find like super mario world</w:t>
-      </w:r>
-    </w:p>
-    <w:p>
-      <w:pPr>
-        <w:pStyle w:val="ListParagraph"/>
-        <w:numPr>
-          <w:ilvl w:val="0"/>
-          <w:numId w:val="1"/>
-        </w:numPr>
-      </w:pPr>
-      <w:r>
-        <w:t>Enemy Ideas</w:t>
-      </w:r>
-    </w:p>
-    <w:p>
-      <w:pPr>
-        <w:pStyle w:val="ListParagraph"/>
-        <w:numPr>
-          <w:ilvl w:val="1"/>
-          <w:numId w:val="1"/>
-        </w:numPr>
-      </w:pPr>
-      <w:r>
-        <w:t>Fish that jumps straight up</w:t>
-      </w:r>
-    </w:p>
-    <w:p>
-      <w:pPr>
-        <w:pStyle w:val="ListParagraph"/>
-        <w:numPr>
-          <w:ilvl w:val="1"/>
-          <w:numId w:val="1"/>
-        </w:numPr>
-      </w:pPr>
-      <w:r>
-        <w:t>Moles that pop up from the ground. Move around as dirt piles before jumping or popping up.</w:t>
-      </w:r>
-    </w:p>
-    <w:p>
-      <w:pPr>
-        <w:pStyle w:val="ListParagraph"/>
-        <w:numPr>
-          <w:ilvl w:val="1"/>
-          <w:numId w:val="1"/>
-        </w:numPr>
-      </w:pPr>
-      <w:r>
-        <w:t>Grasshopper – cricket but stronger</w:t>
-      </w:r>
-    </w:p>
-    <w:p>
-      <w:pPr>
-        <w:pStyle w:val="ListParagraph"/>
-        <w:numPr>
-          <w:ilvl w:val="1"/>
-          <w:numId w:val="1"/>
-        </w:numPr>
-      </w:pPr>
-      <w:r>
-        <w:t>Beetle – ant but stronger</w:t>
-      </w:r>
-    </w:p>
-    <w:p>
-      <w:pPr>
-        <w:pStyle w:val="ListParagraph"/>
-        <w:numPr>
-          <w:ilvl w:val="1"/>
-          <w:numId w:val="1"/>
-        </w:numPr>
-      </w:pPr>
-      <w:r>
-        <w:t>Bee that is angry and shoots stingers</w:t>
-      </w:r>
-    </w:p>
-    <w:p>
-      <w:pPr>
-        <w:pStyle w:val="ListParagraph"/>
-        <w:numPr>
-          <w:ilvl w:val="1"/>
-          <w:numId w:val="1"/>
-        </w:numPr>
-      </w:pPr>
-      <w:r>
-        <w:t>Bee moves in circle like D</w:t>
-      </w:r>
-      <w:r>
         <w:t>KC</w:t>
       </w:r>
-    </w:p>
-    <w:p>
-      <w:pPr>
-        <w:pStyle w:val="ListParagraph"/>
-        <w:numPr>
-          <w:ilvl w:val="1"/>
-          <w:numId w:val="1"/>
-        </w:numPr>
-      </w:pPr>
-      <w:r>
-        <w:t>Bird/bat that moves fast straight from right to left all the way without stopping.</w:t>
+      <w:proofErr w:type="gramEnd"/>
+    </w:p>
+    <w:p>
+      <w:pPr>
+        <w:pStyle w:val="ListParagraph"/>
+        <w:numPr>
+          <w:ilvl w:val="1"/>
+          <w:numId w:val="1"/>
+        </w:numPr>
+      </w:pPr>
+      <w:r>
+        <w:t xml:space="preserve">Bird/bat that moves fast straight from right to </w:t>
+      </w:r>
+      <w:proofErr w:type="gramStart"/>
+      <w:r>
+        <w:t>left</w:t>
+      </w:r>
+      <w:proofErr w:type="gramEnd"/>
+      <w:r>
+        <w:t xml:space="preserve"> all the way without stopping.</w:t>
       </w:r>
     </w:p>
     <w:p>

</xml_diff>

<commit_message>
Better vines, not quite there yet
</commit_message>
<xml_diff>
--- a/ToDo.docx
+++ b/ToDo.docx
@@ -22,16 +22,8 @@
         <w:rPr>
           <w:color w:val="00B050"/>
         </w:rPr>
-        <w:t xml:space="preserve">Draw Mac’s </w:t>
-      </w:r>
-      <w:proofErr w:type="gramStart"/>
-      <w:r>
-        <w:rPr>
-          <w:color w:val="00B050"/>
-        </w:rPr>
-        <w:t>health</w:t>
-      </w:r>
-      <w:proofErr w:type="gramEnd"/>
+        <w:t>Draw Mac’s health</w:t>
+      </w:r>
     </w:p>
     <w:p>
       <w:pPr>
@@ -66,89 +58,43 @@
         <w:rPr>
           <w:color w:val="00B050"/>
         </w:rPr>
-        <w:t xml:space="preserve">Redo collisions with word, mac is floating 1 </w:t>
-      </w:r>
-      <w:proofErr w:type="gramStart"/>
-      <w:r>
-        <w:rPr>
-          <w:color w:val="00B050"/>
-        </w:rPr>
-        <w:t>pixel</w:t>
-      </w:r>
-      <w:proofErr w:type="gramEnd"/>
-    </w:p>
-    <w:p>
-      <w:pPr>
-        <w:pStyle w:val="ListParagraph"/>
-        <w:numPr>
-          <w:ilvl w:val="1"/>
-          <w:numId w:val="1"/>
-        </w:numPr>
-        <w:rPr>
-          <w:color w:val="00B050"/>
-        </w:rPr>
-      </w:pPr>
-      <w:proofErr w:type="spellStart"/>
-      <w:r>
-        <w:rPr>
-          <w:color w:val="00B050"/>
-        </w:rPr>
-        <w:t>Collid</w:t>
-      </w:r>
-      <w:proofErr w:type="spellEnd"/>
-      <w:r>
-        <w:rPr>
-          <w:color w:val="00B050"/>
-        </w:rPr>
-        <w:t xml:space="preserve"> map on page 2?</w:t>
-      </w:r>
-    </w:p>
-    <w:p>
-      <w:pPr>
-        <w:pStyle w:val="ListParagraph"/>
-        <w:numPr>
-          <w:ilvl w:val="1"/>
-          <w:numId w:val="1"/>
-        </w:numPr>
-        <w:rPr>
-          <w:color w:val="00B050"/>
-        </w:rPr>
-      </w:pPr>
-      <w:r>
-        <w:rPr>
-          <w:color w:val="00B050"/>
-        </w:rPr>
-        <w:t xml:space="preserve">Add </w:t>
-      </w:r>
-      <w:proofErr w:type="spellStart"/>
-      <w:proofErr w:type="gramStart"/>
-      <w:r>
-        <w:rPr>
-          <w:color w:val="00B050"/>
-        </w:rPr>
-        <w:t>player.dx</w:t>
-      </w:r>
-      <w:proofErr w:type="spellEnd"/>
-      <w:proofErr w:type="gramEnd"/>
-      <w:r>
-        <w:rPr>
-          <w:color w:val="00B050"/>
-        </w:rPr>
-        <w:t>/</w:t>
-      </w:r>
-      <w:proofErr w:type="spellStart"/>
-      <w:r>
-        <w:rPr>
-          <w:color w:val="00B050"/>
-        </w:rPr>
-        <w:t>dy</w:t>
-      </w:r>
-      <w:proofErr w:type="spellEnd"/>
-      <w:r>
-        <w:rPr>
-          <w:color w:val="00B050"/>
-        </w:rPr>
-        <w:t xml:space="preserve"> for movement</w:t>
+        <w:t>Redo collisions with word, mac is floating 1 pixel</w:t>
+      </w:r>
+    </w:p>
+    <w:p>
+      <w:pPr>
+        <w:pStyle w:val="ListParagraph"/>
+        <w:numPr>
+          <w:ilvl w:val="1"/>
+          <w:numId w:val="1"/>
+        </w:numPr>
+        <w:rPr>
+          <w:color w:val="00B050"/>
+        </w:rPr>
+      </w:pPr>
+      <w:r>
+        <w:rPr>
+          <w:color w:val="00B050"/>
+        </w:rPr>
+        <w:t>Collid map on page 2?</w:t>
+      </w:r>
+    </w:p>
+    <w:p>
+      <w:pPr>
+        <w:pStyle w:val="ListParagraph"/>
+        <w:numPr>
+          <w:ilvl w:val="1"/>
+          <w:numId w:val="1"/>
+        </w:numPr>
+        <w:rPr>
+          <w:color w:val="00B050"/>
+        </w:rPr>
+      </w:pPr>
+      <w:r>
+        <w:rPr>
+          <w:color w:val="00B050"/>
+        </w:rPr>
+        <w:t>Add player.dx/dy for movement</w:t>
       </w:r>
     </w:p>
     <w:p>
@@ -202,16 +148,8 @@
         <w:rPr>
           <w:color w:val="00B050"/>
         </w:rPr>
-        <w:t xml:space="preserve">Draw </w:t>
-      </w:r>
-      <w:proofErr w:type="gramStart"/>
-      <w:r>
-        <w:rPr>
-          <w:color w:val="00B050"/>
-        </w:rPr>
-        <w:t>enemies</w:t>
-      </w:r>
-      <w:proofErr w:type="gramEnd"/>
+        <w:t>Draw enemies</w:t>
+      </w:r>
     </w:p>
     <w:p>
       <w:pPr>
@@ -264,13 +202,7 @@
         <w:rPr>
           <w:color w:val="00B050"/>
         </w:rPr>
-        <w:t xml:space="preserve">Handle </w:t>
-      </w:r>
-      <w:r>
-        <w:rPr>
-          <w:color w:val="00B050"/>
-        </w:rPr>
-        <w:t>death from enemy</w:t>
+        <w:t>Handle death from enemy</w:t>
       </w:r>
     </w:p>
     <w:p>
@@ -378,77 +310,43 @@
         <w:rPr>
           <w:color w:val="00B050"/>
         </w:rPr>
-        <w:t xml:space="preserve">Draw boss as 4 </w:t>
-      </w:r>
-      <w:proofErr w:type="gramStart"/>
-      <w:r>
-        <w:rPr>
-          <w:color w:val="00B050"/>
-        </w:rPr>
-        <w:t>tiles</w:t>
-      </w:r>
-      <w:proofErr w:type="gramEnd"/>
-    </w:p>
-    <w:p>
-      <w:pPr>
-        <w:pStyle w:val="ListParagraph"/>
-        <w:numPr>
-          <w:ilvl w:val="0"/>
-          <w:numId w:val="1"/>
-        </w:numPr>
-        <w:rPr>
-          <w:color w:val="00B050"/>
-        </w:rPr>
-      </w:pPr>
-      <w:r>
-        <w:rPr>
-          <w:color w:val="00B050"/>
-        </w:rPr>
-        <w:t xml:space="preserve">Update collisions to </w:t>
-      </w:r>
-      <w:r>
-        <w:rPr>
-          <w:color w:val="00B050"/>
-        </w:rPr>
-        <w:t xml:space="preserve">respect 4 tile </w:t>
-      </w:r>
-      <w:proofErr w:type="gramStart"/>
-      <w:r>
-        <w:rPr>
-          <w:color w:val="00B050"/>
-        </w:rPr>
-        <w:t>boss</w:t>
-      </w:r>
-      <w:proofErr w:type="gramEnd"/>
-      <w:r>
-        <w:rPr>
-          <w:color w:val="00B050"/>
-        </w:rPr>
-        <w:t>.</w:t>
-      </w:r>
-    </w:p>
-    <w:p>
-      <w:pPr>
-        <w:pStyle w:val="ListParagraph"/>
-        <w:numPr>
-          <w:ilvl w:val="0"/>
-          <w:numId w:val="1"/>
-        </w:numPr>
-        <w:rPr>
-          <w:color w:val="00B050"/>
-        </w:rPr>
-      </w:pPr>
-      <w:r>
-        <w:rPr>
-          <w:color w:val="00B050"/>
-        </w:rPr>
-        <w:t xml:space="preserve">Game over </w:t>
-      </w:r>
-      <w:r>
-        <w:rPr>
-          <w:color w:val="00B050"/>
-        </w:rPr>
-        <w:t>menu</w:t>
+        <w:t>Draw boss as 4 tiles</w:t>
+      </w:r>
+    </w:p>
+    <w:p>
+      <w:pPr>
+        <w:pStyle w:val="ListParagraph"/>
+        <w:numPr>
+          <w:ilvl w:val="0"/>
+          <w:numId w:val="1"/>
+        </w:numPr>
+        <w:rPr>
+          <w:color w:val="00B050"/>
+        </w:rPr>
+      </w:pPr>
+      <w:r>
+        <w:rPr>
+          <w:color w:val="00B050"/>
+        </w:rPr>
+        <w:t>Update collisions to respect 4 tile boss.</w:t>
+      </w:r>
+    </w:p>
+    <w:p>
+      <w:pPr>
+        <w:pStyle w:val="ListParagraph"/>
+        <w:numPr>
+          <w:ilvl w:val="0"/>
+          <w:numId w:val="1"/>
+        </w:numPr>
+        <w:rPr>
+          <w:color w:val="00B050"/>
+        </w:rPr>
+      </w:pPr>
+      <w:r>
+        <w:rPr>
+          <w:color w:val="00B050"/>
+        </w:rPr>
+        <w:t>Game over menu</w:t>
       </w:r>
       <w:r>
         <w:rPr>
@@ -490,16 +388,8 @@
         <w:rPr>
           <w:color w:val="00B050"/>
         </w:rPr>
-        <w:t>Run/</w:t>
-      </w:r>
-      <w:proofErr w:type="gramStart"/>
-      <w:r>
-        <w:rPr>
-          <w:color w:val="00B050"/>
-        </w:rPr>
-        <w:t>walk</w:t>
-      </w:r>
-      <w:proofErr w:type="gramEnd"/>
+        <w:t>Run/walk</w:t>
+      </w:r>
     </w:p>
     <w:p>
       <w:pPr>
@@ -624,18 +514,8 @@
         <w:rPr>
           <w:color w:val="00B050"/>
         </w:rPr>
-        <w:t xml:space="preserve">Invincible timer for </w:t>
-      </w:r>
-      <w:proofErr w:type="spellStart"/>
-      <w:proofErr w:type="gramStart"/>
-      <w:r>
-        <w:rPr>
-          <w:color w:val="00B050"/>
-        </w:rPr>
-        <w:t>enemies.ii</w:t>
-      </w:r>
-      <w:proofErr w:type="spellEnd"/>
-      <w:proofErr w:type="gramEnd"/>
+        <w:t>Invincible timer for enemies.ii</w:t>
+      </w:r>
     </w:p>
     <w:p>
       <w:pPr>
@@ -670,16 +550,8 @@
         <w:rPr>
           <w:color w:val="00B050"/>
         </w:rPr>
-        <w:t xml:space="preserve">Stop screen from </w:t>
-      </w:r>
-      <w:proofErr w:type="gramStart"/>
-      <w:r>
-        <w:rPr>
-          <w:color w:val="00B050"/>
-        </w:rPr>
-        <w:t>scrolling</w:t>
-      </w:r>
-      <w:proofErr w:type="gramEnd"/>
+        <w:t>Stop screen from scrolling</w:t>
+      </w:r>
     </w:p>
     <w:p>
       <w:pPr>
@@ -706,8 +578,14 @@
           <w:ilvl w:val="0"/>
           <w:numId w:val="1"/>
         </w:numPr>
-      </w:pPr>
-      <w:r>
+        <w:rPr>
+          <w:color w:val="00B050"/>
+        </w:rPr>
+      </w:pPr>
+      <w:r>
+        <w:rPr>
+          <w:color w:val="00B050"/>
+        </w:rPr>
         <w:t>Ladder</w:t>
       </w:r>
     </w:p>
@@ -762,16 +640,8 @@
         <w:rPr>
           <w:color w:val="00B050"/>
         </w:rPr>
-        <w:t xml:space="preserve">Make it </w:t>
-      </w:r>
-      <w:proofErr w:type="gramStart"/>
-      <w:r>
-        <w:rPr>
-          <w:color w:val="00B050"/>
-        </w:rPr>
-        <w:t>work</w:t>
-      </w:r>
-      <w:proofErr w:type="gramEnd"/>
+        <w:t>Make it work</w:t>
+      </w:r>
     </w:p>
     <w:p>
       <w:pPr>
@@ -798,32 +668,34 @@
           <w:ilvl w:val="1"/>
           <w:numId w:val="1"/>
         </w:numPr>
-      </w:pPr>
-      <w:r>
-        <w:t xml:space="preserve">Only move horizontal if not moving </w:t>
-      </w:r>
-      <w:proofErr w:type="gramStart"/>
-      <w:r>
-        <w:t>up?</w:t>
-      </w:r>
-      <w:proofErr w:type="gramEnd"/>
-    </w:p>
-    <w:p>
-      <w:pPr>
-        <w:pStyle w:val="ListParagraph"/>
-        <w:numPr>
-          <w:ilvl w:val="1"/>
-          <w:numId w:val="1"/>
-        </w:numPr>
-      </w:pPr>
-      <w:r>
-        <w:t xml:space="preserve">Jump </w:t>
-      </w:r>
-      <w:proofErr w:type="gramStart"/>
-      <w:r>
-        <w:t>off</w:t>
-      </w:r>
-      <w:proofErr w:type="gramEnd"/>
+        <w:rPr>
+          <w:color w:val="00B050"/>
+        </w:rPr>
+      </w:pPr>
+      <w:r>
+        <w:rPr>
+          <w:color w:val="00B050"/>
+        </w:rPr>
+        <w:t>Only move horizontal if not moving up?</w:t>
+      </w:r>
+    </w:p>
+    <w:p>
+      <w:pPr>
+        <w:pStyle w:val="ListParagraph"/>
+        <w:numPr>
+          <w:ilvl w:val="1"/>
+          <w:numId w:val="1"/>
+        </w:numPr>
+        <w:rPr>
+          <w:color w:val="00B050"/>
+        </w:rPr>
+      </w:pPr>
+      <w:r>
+        <w:rPr>
+          <w:color w:val="00B050"/>
+        </w:rPr>
+        <w:t>Jump off</w:t>
+      </w:r>
     </w:p>
     <w:p>
       <w:pPr>
@@ -832,15 +704,16 @@
           <w:ilvl w:val="2"/>
           <w:numId w:val="1"/>
         </w:numPr>
-      </w:pPr>
-      <w:r>
-        <w:t xml:space="preserve">Make sure you can get back on </w:t>
-      </w:r>
-      <w:proofErr w:type="gramStart"/>
-      <w:r>
-        <w:t>again</w:t>
-      </w:r>
-      <w:proofErr w:type="gramEnd"/>
+        <w:rPr>
+          <w:color w:val="00B050"/>
+        </w:rPr>
+      </w:pPr>
+      <w:r>
+        <w:rPr>
+          <w:color w:val="00B050"/>
+        </w:rPr>
+        <w:t>Make sure you can get back on again</w:t>
+      </w:r>
     </w:p>
     <w:p>
       <w:pPr>
@@ -849,8 +722,14 @@
           <w:ilvl w:val="2"/>
           <w:numId w:val="1"/>
         </w:numPr>
-      </w:pPr>
-      <w:r>
+        <w:rPr>
+          <w:color w:val="00B050"/>
+        </w:rPr>
+      </w:pPr>
+      <w:r>
+        <w:rPr>
+          <w:color w:val="00B050"/>
+        </w:rPr>
         <w:t>Jump down from</w:t>
       </w:r>
     </w:p>
@@ -861,43 +740,51 @@
           <w:ilvl w:val="2"/>
           <w:numId w:val="1"/>
         </w:numPr>
-      </w:pPr>
-      <w:r>
-        <w:t xml:space="preserve">Jump </w:t>
-      </w:r>
-      <w:proofErr w:type="gramStart"/>
-      <w:r>
-        <w:t>off</w:t>
-      </w:r>
-      <w:proofErr w:type="gramEnd"/>
-    </w:p>
-    <w:p>
-      <w:pPr>
-        <w:pStyle w:val="ListParagraph"/>
-        <w:numPr>
-          <w:ilvl w:val="1"/>
-          <w:numId w:val="1"/>
-        </w:numPr>
-      </w:pPr>
-      <w:r>
+        <w:rPr>
+          <w:color w:val="00B050"/>
+        </w:rPr>
+      </w:pPr>
+      <w:r>
+        <w:rPr>
+          <w:color w:val="00B050"/>
+        </w:rPr>
+        <w:t>Jump off</w:t>
+      </w:r>
+    </w:p>
+    <w:p>
+      <w:pPr>
+        <w:pStyle w:val="ListParagraph"/>
+        <w:numPr>
+          <w:ilvl w:val="1"/>
+          <w:numId w:val="1"/>
+        </w:numPr>
+        <w:rPr>
+          <w:color w:val="00B050"/>
+        </w:rPr>
+      </w:pPr>
+      <w:r>
+        <w:rPr>
+          <w:color w:val="00B050"/>
+        </w:rPr>
         <w:lastRenderedPageBreak/>
-        <w:t xml:space="preserve">Pause climbing animation when you’re not </w:t>
-      </w:r>
-      <w:proofErr w:type="gramStart"/>
-      <w:r>
-        <w:t>moving</w:t>
-      </w:r>
-      <w:proofErr w:type="gramEnd"/>
-    </w:p>
-    <w:p>
-      <w:pPr>
-        <w:pStyle w:val="ListParagraph"/>
-        <w:numPr>
-          <w:ilvl w:val="1"/>
-          <w:numId w:val="1"/>
-        </w:numPr>
-      </w:pPr>
-      <w:r>
+        <w:t>Pause climbing animation when you’re not moving</w:t>
+      </w:r>
+    </w:p>
+    <w:p>
+      <w:pPr>
+        <w:pStyle w:val="ListParagraph"/>
+        <w:numPr>
+          <w:ilvl w:val="1"/>
+          <w:numId w:val="1"/>
+        </w:numPr>
+        <w:rPr>
+          <w:color w:val="00B050"/>
+        </w:rPr>
+      </w:pPr>
+      <w:r>
+        <w:rPr>
+          <w:color w:val="00B050"/>
+        </w:rPr>
         <w:t>Stand on top when you climb all the way up. Invisible platform?</w:t>
       </w:r>
     </w:p>
@@ -920,8 +807,14 @@
           <w:ilvl w:val="1"/>
           <w:numId w:val="1"/>
         </w:numPr>
-      </w:pPr>
-      <w:r>
+        <w:rPr>
+          <w:color w:val="00B050"/>
+        </w:rPr>
+      </w:pPr>
+      <w:r>
+        <w:rPr>
+          <w:color w:val="00B050"/>
+        </w:rPr>
         <w:t>Climbing animation</w:t>
       </w:r>
     </w:p>
@@ -958,81 +851,59 @@
         </w:numPr>
       </w:pPr>
       <w:r>
-        <w:t xml:space="preserve">Make it </w:t>
-      </w:r>
-      <w:proofErr w:type="gramStart"/>
-      <w:r>
-        <w:t>work</w:t>
-      </w:r>
-      <w:proofErr w:type="gramEnd"/>
-    </w:p>
-    <w:p>
-      <w:pPr>
-        <w:pStyle w:val="ListParagraph"/>
-        <w:numPr>
-          <w:ilvl w:val="1"/>
-          <w:numId w:val="1"/>
-        </w:numPr>
-      </w:pPr>
-      <w:r>
-        <w:t xml:space="preserve">Need to be near </w:t>
-      </w:r>
-      <w:proofErr w:type="gramStart"/>
-      <w:r>
-        <w:t>center</w:t>
-      </w:r>
-      <w:proofErr w:type="gramEnd"/>
-    </w:p>
-    <w:p>
-      <w:pPr>
-        <w:pStyle w:val="ListParagraph"/>
-        <w:numPr>
-          <w:ilvl w:val="1"/>
-          <w:numId w:val="1"/>
-        </w:numPr>
-      </w:pPr>
-      <w:r>
-        <w:t xml:space="preserve">Jump </w:t>
-      </w:r>
-      <w:proofErr w:type="gramStart"/>
-      <w:r>
-        <w:t>down</w:t>
-      </w:r>
-      <w:proofErr w:type="gramEnd"/>
-    </w:p>
-    <w:p>
-      <w:pPr>
-        <w:pStyle w:val="ListParagraph"/>
-        <w:numPr>
-          <w:ilvl w:val="1"/>
-          <w:numId w:val="1"/>
-        </w:numPr>
-      </w:pPr>
-      <w:r>
-        <w:t xml:space="preserve">Jump from vine to </w:t>
-      </w:r>
-      <w:proofErr w:type="gramStart"/>
-      <w:r>
-        <w:t>vine</w:t>
-      </w:r>
-      <w:proofErr w:type="gramEnd"/>
-    </w:p>
-    <w:p>
-      <w:pPr>
-        <w:pStyle w:val="ListParagraph"/>
-        <w:numPr>
-          <w:ilvl w:val="1"/>
-          <w:numId w:val="1"/>
-        </w:numPr>
-      </w:pPr>
-      <w:r>
-        <w:t xml:space="preserve">Locked onto center of </w:t>
-      </w:r>
-      <w:proofErr w:type="gramStart"/>
-      <w:r>
-        <w:t>vine</w:t>
-      </w:r>
-      <w:proofErr w:type="gramEnd"/>
+        <w:t>Need to be near center</w:t>
+      </w:r>
+    </w:p>
+    <w:p>
+      <w:pPr>
+        <w:pStyle w:val="ListParagraph"/>
+        <w:numPr>
+          <w:ilvl w:val="1"/>
+          <w:numId w:val="1"/>
+        </w:numPr>
+      </w:pPr>
+      <w:r>
+        <w:t>Jump down</w:t>
+      </w:r>
+    </w:p>
+    <w:p>
+      <w:pPr>
+        <w:pStyle w:val="ListParagraph"/>
+        <w:numPr>
+          <w:ilvl w:val="1"/>
+          <w:numId w:val="1"/>
+        </w:numPr>
+      </w:pPr>
+      <w:r>
+        <w:t>Jump from vine to vine</w:t>
+      </w:r>
+    </w:p>
+    <w:p>
+      <w:pPr>
+        <w:pStyle w:val="ListParagraph"/>
+        <w:numPr>
+          <w:ilvl w:val="1"/>
+          <w:numId w:val="1"/>
+        </w:numPr>
+      </w:pPr>
+      <w:r>
+        <w:t xml:space="preserve">Locked </w:t>
+      </w:r>
+      <w:r>
+        <w:t>to the vine</w:t>
+      </w:r>
+    </w:p>
+    <w:p>
+      <w:pPr>
+        <w:pStyle w:val="ListParagraph"/>
+        <w:numPr>
+          <w:ilvl w:val="1"/>
+          <w:numId w:val="1"/>
+        </w:numPr>
+      </w:pPr>
+      <w:r>
+        <w:t>Make sure the camera doesn’t snap if you flip left and right.</w:t>
+      </w:r>
     </w:p>
     <w:p>
       <w:pPr>
@@ -1055,13 +926,8 @@
         </w:numPr>
       </w:pPr>
       <w:r>
-        <w:t xml:space="preserve">Reveal block, </w:t>
-      </w:r>
-      <w:proofErr w:type="gramStart"/>
-      <w:r>
-        <w:t>bonus</w:t>
-      </w:r>
-      <w:proofErr w:type="gramEnd"/>
+        <w:t>Reveal block, bonus</w:t>
+      </w:r>
     </w:p>
     <w:p>
       <w:pPr>
@@ -1162,13 +1028,8 @@
         </w:numPr>
       </w:pPr>
       <w:r>
-        <w:t xml:space="preserve">Apples to </w:t>
-      </w:r>
-      <w:proofErr w:type="gramStart"/>
-      <w:r>
-        <w:t>throw</w:t>
-      </w:r>
-      <w:proofErr w:type="gramEnd"/>
+        <w:t>Apples to throw</w:t>
+      </w:r>
     </w:p>
     <w:p>
       <w:pPr>
@@ -1191,47 +1052,32 @@
         </w:numPr>
       </w:pPr>
       <w:r>
-        <w:t xml:space="preserve">Invincible – like the star in </w:t>
-      </w:r>
-      <w:proofErr w:type="spellStart"/>
-      <w:r>
-        <w:t>mario</w:t>
-      </w:r>
-      <w:proofErr w:type="spellEnd"/>
-    </w:p>
-    <w:p>
-      <w:pPr>
-        <w:pStyle w:val="ListParagraph"/>
-        <w:numPr>
-          <w:ilvl w:val="1"/>
-          <w:numId w:val="1"/>
-        </w:numPr>
-      </w:pPr>
-      <w:proofErr w:type="gramStart"/>
-      <w:r>
-        <w:t>Snow shoes</w:t>
-      </w:r>
-      <w:proofErr w:type="gramEnd"/>
-      <w:r>
-        <w:t>, no slip on ice</w:t>
-      </w:r>
-    </w:p>
-    <w:p>
-      <w:pPr>
-        <w:pStyle w:val="ListParagraph"/>
-        <w:numPr>
-          <w:ilvl w:val="1"/>
-          <w:numId w:val="1"/>
-        </w:numPr>
-      </w:pPr>
-      <w:r>
-        <w:t xml:space="preserve">Shovel, dig through </w:t>
-      </w:r>
-      <w:proofErr w:type="gramStart"/>
-      <w:r>
-        <w:t>sand</w:t>
-      </w:r>
-      <w:proofErr w:type="gramEnd"/>
+        <w:t>Invincible – like the star in mario</w:t>
+      </w:r>
+    </w:p>
+    <w:p>
+      <w:pPr>
+        <w:pStyle w:val="ListParagraph"/>
+        <w:numPr>
+          <w:ilvl w:val="1"/>
+          <w:numId w:val="1"/>
+        </w:numPr>
+      </w:pPr>
+      <w:r>
+        <w:t>Snow shoes, no slip on ice</w:t>
+      </w:r>
+    </w:p>
+    <w:p>
+      <w:pPr>
+        <w:pStyle w:val="ListParagraph"/>
+        <w:numPr>
+          <w:ilvl w:val="1"/>
+          <w:numId w:val="1"/>
+        </w:numPr>
+      </w:pPr>
+      <w:r>
+        <w:t>Shovel, dig through sand</w:t>
+      </w:r>
     </w:p>
     <w:p>
       <w:pPr>
@@ -1305,21 +1151,8 @@
         </w:numPr>
       </w:pPr>
       <w:r>
-        <w:t xml:space="preserve">A bird you can fly with like donkey </w:t>
-      </w:r>
-      <w:proofErr w:type="spellStart"/>
-      <w:r>
-        <w:t>kong</w:t>
-      </w:r>
-      <w:proofErr w:type="spellEnd"/>
-      <w:r>
-        <w:t xml:space="preserve"> </w:t>
-      </w:r>
-      <w:proofErr w:type="gramStart"/>
-      <w:r>
-        <w:t>country</w:t>
-      </w:r>
-      <w:proofErr w:type="gramEnd"/>
+        <w:t>A bird you can fly with like donkey kong country</w:t>
+      </w:r>
     </w:p>
     <w:p>
       <w:pPr>
@@ -1330,13 +1163,8 @@
         </w:numPr>
       </w:pPr>
       <w:r>
-        <w:t xml:space="preserve">It shoots feathers and pushes you </w:t>
-      </w:r>
-      <w:proofErr w:type="gramStart"/>
-      <w:r>
-        <w:t>back</w:t>
-      </w:r>
-      <w:proofErr w:type="gramEnd"/>
+        <w:t>It shoots feathers and pushes you back</w:t>
+      </w:r>
     </w:p>
     <w:p>
       <w:pPr>
@@ -1359,30 +1187,20 @@
         </w:numPr>
       </w:pPr>
       <w:r>
-        <w:t xml:space="preserve">A dog you can ride like in </w:t>
-      </w:r>
-      <w:proofErr w:type="gramStart"/>
-      <w:r>
-        <w:t>DKC</w:t>
-      </w:r>
-      <w:proofErr w:type="gramEnd"/>
-    </w:p>
-    <w:p>
-      <w:pPr>
-        <w:pStyle w:val="ListParagraph"/>
-        <w:numPr>
-          <w:ilvl w:val="1"/>
-          <w:numId w:val="1"/>
-        </w:numPr>
-      </w:pPr>
-      <w:r>
-        <w:t xml:space="preserve">Swimming/riding a </w:t>
-      </w:r>
-      <w:proofErr w:type="gramStart"/>
-      <w:r>
-        <w:t>fish</w:t>
-      </w:r>
-      <w:proofErr w:type="gramEnd"/>
+        <w:t>A dog you can ride like in DKC</w:t>
+      </w:r>
+    </w:p>
+    <w:p>
+      <w:pPr>
+        <w:pStyle w:val="ListParagraph"/>
+        <w:numPr>
+          <w:ilvl w:val="1"/>
+          <w:numId w:val="1"/>
+        </w:numPr>
+      </w:pPr>
+      <w:r>
+        <w:t>Swimming/riding a fish</w:t>
+      </w:r>
     </w:p>
     <w:p>
       <w:pPr>
@@ -1405,13 +1223,8 @@
         </w:numPr>
       </w:pPr>
       <w:r>
-        <w:t xml:space="preserve">Vines hanging from </w:t>
-      </w:r>
-      <w:proofErr w:type="gramStart"/>
-      <w:r>
-        <w:t>ceiling</w:t>
-      </w:r>
-      <w:proofErr w:type="gramEnd"/>
+        <w:t>Vines hanging from ceiling</w:t>
+      </w:r>
     </w:p>
     <w:p>
       <w:pPr>
@@ -1479,23 +1292,7 @@
         </w:numPr>
       </w:pPr>
       <w:r>
-        <w:t xml:space="preserve">Throw hammers or axes like </w:t>
-      </w:r>
-      <w:proofErr w:type="spellStart"/>
-      <w:r>
-        <w:t>mario</w:t>
-      </w:r>
-      <w:proofErr w:type="spellEnd"/>
-      <w:r>
-        <w:t>/</w:t>
-      </w:r>
-      <w:proofErr w:type="spellStart"/>
-      <w:r>
-        <w:t>castlevania</w:t>
-      </w:r>
-      <w:proofErr w:type="spellEnd"/>
-      <w:r>
-        <w:t>.</w:t>
+        <w:t>Throw hammers or axes like mario/castlevania.</w:t>
       </w:r>
     </w:p>
     <w:p>
@@ -1531,13 +1328,8 @@
         </w:numPr>
       </w:pPr>
       <w:r>
-        <w:t xml:space="preserve">Tree, move up with ladders, vines, flying w/ </w:t>
-      </w:r>
-      <w:proofErr w:type="gramStart"/>
-      <w:r>
-        <w:t>bird</w:t>
-      </w:r>
-      <w:proofErr w:type="gramEnd"/>
+        <w:t>Tree, move up with ladders, vines, flying w/ bird</w:t>
+      </w:r>
     </w:p>
     <w:p>
       <w:pPr>
@@ -1585,13 +1377,8 @@
         </w:numPr>
       </w:pPr>
       <w:r>
-        <w:t xml:space="preserve">Moon, jump </w:t>
-      </w:r>
-      <w:proofErr w:type="gramStart"/>
-      <w:r>
-        <w:t>higher</w:t>
-      </w:r>
-      <w:proofErr w:type="gramEnd"/>
+        <w:t>Moon, jump higher</w:t>
+      </w:r>
     </w:p>
     <w:p>
       <w:pPr>
@@ -1662,21 +1449,8 @@
         </w:numPr>
       </w:pPr>
       <w:r>
-        <w:t xml:space="preserve">One giant world with several things to find like super </w:t>
-      </w:r>
-      <w:proofErr w:type="spellStart"/>
-      <w:r>
-        <w:t>mario</w:t>
-      </w:r>
-      <w:proofErr w:type="spellEnd"/>
-      <w:r>
-        <w:t xml:space="preserve"> </w:t>
-      </w:r>
-      <w:proofErr w:type="gramStart"/>
-      <w:r>
-        <w:t>world</w:t>
-      </w:r>
-      <w:proofErr w:type="gramEnd"/>
+        <w:t>One giant world with several things to find like super mario world</w:t>
+      </w:r>
     </w:p>
     <w:p>
       <w:pPr>
@@ -1759,35 +1533,22 @@
         </w:numPr>
       </w:pPr>
       <w:r>
-        <w:t xml:space="preserve">Bee moves in circle like </w:t>
-      </w:r>
-      <w:proofErr w:type="gramStart"/>
-      <w:r>
-        <w:t>D</w:t>
+        <w:t>Bee moves in circle like D</w:t>
       </w:r>
       <w:r>
         <w:t>KC</w:t>
       </w:r>
-      <w:proofErr w:type="gramEnd"/>
-    </w:p>
-    <w:p>
-      <w:pPr>
-        <w:pStyle w:val="ListParagraph"/>
-        <w:numPr>
-          <w:ilvl w:val="1"/>
-          <w:numId w:val="1"/>
-        </w:numPr>
-      </w:pPr>
-      <w:r>
-        <w:t xml:space="preserve">Bird/bat that moves fast straight from right to </w:t>
-      </w:r>
-      <w:proofErr w:type="gramStart"/>
-      <w:r>
-        <w:t>left</w:t>
-      </w:r>
-      <w:proofErr w:type="gramEnd"/>
-      <w:r>
-        <w:t xml:space="preserve"> all the way without stopping.</w:t>
+    </w:p>
+    <w:p>
+      <w:pPr>
+        <w:pStyle w:val="ListParagraph"/>
+        <w:numPr>
+          <w:ilvl w:val="1"/>
+          <w:numId w:val="1"/>
+        </w:numPr>
+      </w:pPr>
+      <w:r>
+        <w:t>Bird/bat that moves fast straight from right to left all the way without stopping.</w:t>
       </w:r>
     </w:p>
     <w:p>

</xml_diff>

<commit_message>
Fixing climbing and jumping between vines. Mostly.
</commit_message>
<xml_diff>
--- a/ToDo.docx
+++ b/ToDo.docx
@@ -22,8 +22,16 @@
         <w:rPr>
           <w:color w:val="00B050"/>
         </w:rPr>
-        <w:t>Draw Mac’s health</w:t>
-      </w:r>
+        <w:t xml:space="preserve">Draw Mac’s </w:t>
+      </w:r>
+      <w:proofErr w:type="gramStart"/>
+      <w:r>
+        <w:rPr>
+          <w:color w:val="00B050"/>
+        </w:rPr>
+        <w:t>health</w:t>
+      </w:r>
+      <w:proofErr w:type="gramEnd"/>
     </w:p>
     <w:p>
       <w:pPr>
@@ -58,43 +66,89 @@
         <w:rPr>
           <w:color w:val="00B050"/>
         </w:rPr>
-        <w:t>Redo collisions with word, mac is floating 1 pixel</w:t>
-      </w:r>
-    </w:p>
-    <w:p>
-      <w:pPr>
-        <w:pStyle w:val="ListParagraph"/>
-        <w:numPr>
-          <w:ilvl w:val="1"/>
-          <w:numId w:val="1"/>
-        </w:numPr>
-        <w:rPr>
-          <w:color w:val="00B050"/>
-        </w:rPr>
-      </w:pPr>
-      <w:r>
-        <w:rPr>
-          <w:color w:val="00B050"/>
-        </w:rPr>
-        <w:t>Collid map on page 2?</w:t>
-      </w:r>
-    </w:p>
-    <w:p>
-      <w:pPr>
-        <w:pStyle w:val="ListParagraph"/>
-        <w:numPr>
-          <w:ilvl w:val="1"/>
-          <w:numId w:val="1"/>
-        </w:numPr>
-        <w:rPr>
-          <w:color w:val="00B050"/>
-        </w:rPr>
-      </w:pPr>
-      <w:r>
-        <w:rPr>
-          <w:color w:val="00B050"/>
-        </w:rPr>
-        <w:t>Add player.dx/dy for movement</w:t>
+        <w:t xml:space="preserve">Redo collisions with word, mac is floating 1 </w:t>
+      </w:r>
+      <w:proofErr w:type="gramStart"/>
+      <w:r>
+        <w:rPr>
+          <w:color w:val="00B050"/>
+        </w:rPr>
+        <w:t>pixel</w:t>
+      </w:r>
+      <w:proofErr w:type="gramEnd"/>
+    </w:p>
+    <w:p>
+      <w:pPr>
+        <w:pStyle w:val="ListParagraph"/>
+        <w:numPr>
+          <w:ilvl w:val="1"/>
+          <w:numId w:val="1"/>
+        </w:numPr>
+        <w:rPr>
+          <w:color w:val="00B050"/>
+        </w:rPr>
+      </w:pPr>
+      <w:proofErr w:type="spellStart"/>
+      <w:r>
+        <w:rPr>
+          <w:color w:val="00B050"/>
+        </w:rPr>
+        <w:t>Collid</w:t>
+      </w:r>
+      <w:proofErr w:type="spellEnd"/>
+      <w:r>
+        <w:rPr>
+          <w:color w:val="00B050"/>
+        </w:rPr>
+        <w:t xml:space="preserve"> map on page 2?</w:t>
+      </w:r>
+    </w:p>
+    <w:p>
+      <w:pPr>
+        <w:pStyle w:val="ListParagraph"/>
+        <w:numPr>
+          <w:ilvl w:val="1"/>
+          <w:numId w:val="1"/>
+        </w:numPr>
+        <w:rPr>
+          <w:color w:val="00B050"/>
+        </w:rPr>
+      </w:pPr>
+      <w:r>
+        <w:rPr>
+          <w:color w:val="00B050"/>
+        </w:rPr>
+        <w:t xml:space="preserve">Add </w:t>
+      </w:r>
+      <w:proofErr w:type="spellStart"/>
+      <w:proofErr w:type="gramStart"/>
+      <w:r>
+        <w:rPr>
+          <w:color w:val="00B050"/>
+        </w:rPr>
+        <w:t>player.dx</w:t>
+      </w:r>
+      <w:proofErr w:type="spellEnd"/>
+      <w:proofErr w:type="gramEnd"/>
+      <w:r>
+        <w:rPr>
+          <w:color w:val="00B050"/>
+        </w:rPr>
+        <w:t>/</w:t>
+      </w:r>
+      <w:proofErr w:type="spellStart"/>
+      <w:r>
+        <w:rPr>
+          <w:color w:val="00B050"/>
+        </w:rPr>
+        <w:t>dy</w:t>
+      </w:r>
+      <w:proofErr w:type="spellEnd"/>
+      <w:r>
+        <w:rPr>
+          <w:color w:val="00B050"/>
+        </w:rPr>
+        <w:t xml:space="preserve"> for movement</w:t>
       </w:r>
     </w:p>
     <w:p>
@@ -148,8 +202,16 @@
         <w:rPr>
           <w:color w:val="00B050"/>
         </w:rPr>
-        <w:t>Draw enemies</w:t>
-      </w:r>
+        <w:t xml:space="preserve">Draw </w:t>
+      </w:r>
+      <w:proofErr w:type="gramStart"/>
+      <w:r>
+        <w:rPr>
+          <w:color w:val="00B050"/>
+        </w:rPr>
+        <w:t>enemies</w:t>
+      </w:r>
+      <w:proofErr w:type="gramEnd"/>
     </w:p>
     <w:p>
       <w:pPr>
@@ -202,8 +264,16 @@
         <w:rPr>
           <w:color w:val="00B050"/>
         </w:rPr>
-        <w:t>Handle death from enemy</w:t>
-      </w:r>
+        <w:t xml:space="preserve">Handle death from </w:t>
+      </w:r>
+      <w:proofErr w:type="gramStart"/>
+      <w:r>
+        <w:rPr>
+          <w:color w:val="00B050"/>
+        </w:rPr>
+        <w:t>enemy</w:t>
+      </w:r>
+      <w:proofErr w:type="gramEnd"/>
     </w:p>
     <w:p>
       <w:pPr>
@@ -310,8 +380,16 @@
         <w:rPr>
           <w:color w:val="00B050"/>
         </w:rPr>
-        <w:t>Draw boss as 4 tiles</w:t>
-      </w:r>
+        <w:t xml:space="preserve">Draw boss as 4 </w:t>
+      </w:r>
+      <w:proofErr w:type="gramStart"/>
+      <w:r>
+        <w:rPr>
+          <w:color w:val="00B050"/>
+        </w:rPr>
+        <w:t>tiles</w:t>
+      </w:r>
+      <w:proofErr w:type="gramEnd"/>
     </w:p>
     <w:p>
       <w:pPr>
@@ -328,7 +406,21 @@
         <w:rPr>
           <w:color w:val="00B050"/>
         </w:rPr>
-        <w:t>Update collisions to respect 4 tile boss.</w:t>
+        <w:t xml:space="preserve">Update collisions to respect 4 tile </w:t>
+      </w:r>
+      <w:proofErr w:type="gramStart"/>
+      <w:r>
+        <w:rPr>
+          <w:color w:val="00B050"/>
+        </w:rPr>
+        <w:t>boss</w:t>
+      </w:r>
+      <w:proofErr w:type="gramEnd"/>
+      <w:r>
+        <w:rPr>
+          <w:color w:val="00B050"/>
+        </w:rPr>
+        <w:t>.</w:t>
       </w:r>
     </w:p>
     <w:p>
@@ -346,8 +438,16 @@
         <w:rPr>
           <w:color w:val="00B050"/>
         </w:rPr>
-        <w:t>Game over menu</w:t>
-      </w:r>
+        <w:t xml:space="preserve">Game over </w:t>
+      </w:r>
+      <w:proofErr w:type="gramStart"/>
+      <w:r>
+        <w:rPr>
+          <w:color w:val="00B050"/>
+        </w:rPr>
+        <w:t>menu</w:t>
+      </w:r>
+      <w:proofErr w:type="gramEnd"/>
       <w:r>
         <w:rPr>
           <w:color w:val="00B050"/>
@@ -388,8 +488,16 @@
         <w:rPr>
           <w:color w:val="00B050"/>
         </w:rPr>
-        <w:t>Run/walk</w:t>
-      </w:r>
+        <w:t>Run/</w:t>
+      </w:r>
+      <w:proofErr w:type="gramStart"/>
+      <w:r>
+        <w:rPr>
+          <w:color w:val="00B050"/>
+        </w:rPr>
+        <w:t>walk</w:t>
+      </w:r>
+      <w:proofErr w:type="gramEnd"/>
     </w:p>
     <w:p>
       <w:pPr>
@@ -406,8 +514,16 @@
         <w:rPr>
           <w:color w:val="00B050"/>
         </w:rPr>
-        <w:t>Boost mac away after enemy hits</w:t>
-      </w:r>
+        <w:t xml:space="preserve">Boost mac away after enemy </w:t>
+      </w:r>
+      <w:proofErr w:type="gramStart"/>
+      <w:r>
+        <w:rPr>
+          <w:color w:val="00B050"/>
+        </w:rPr>
+        <w:t>hits</w:t>
+      </w:r>
+      <w:proofErr w:type="gramEnd"/>
     </w:p>
     <w:p>
       <w:pPr>
@@ -514,8 +630,18 @@
         <w:rPr>
           <w:color w:val="00B050"/>
         </w:rPr>
-        <w:t>Invincible timer for enemies.ii</w:t>
-      </w:r>
+        <w:t xml:space="preserve">Invincible timer for </w:t>
+      </w:r>
+      <w:proofErr w:type="spellStart"/>
+      <w:proofErr w:type="gramStart"/>
+      <w:r>
+        <w:rPr>
+          <w:color w:val="00B050"/>
+        </w:rPr>
+        <w:t>enemies.ii</w:t>
+      </w:r>
+      <w:proofErr w:type="spellEnd"/>
+      <w:proofErr w:type="gramEnd"/>
     </w:p>
     <w:p>
       <w:pPr>
@@ -550,8 +676,16 @@
         <w:rPr>
           <w:color w:val="00B050"/>
         </w:rPr>
-        <w:t>Stop screen from scrolling</w:t>
-      </w:r>
+        <w:t xml:space="preserve">Stop screen from </w:t>
+      </w:r>
+      <w:proofErr w:type="gramStart"/>
+      <w:r>
+        <w:rPr>
+          <w:color w:val="00B050"/>
+        </w:rPr>
+        <w:t>scrolling</w:t>
+      </w:r>
+      <w:proofErr w:type="gramEnd"/>
     </w:p>
     <w:p>
       <w:pPr>
@@ -640,8 +774,16 @@
         <w:rPr>
           <w:color w:val="00B050"/>
         </w:rPr>
-        <w:t>Make it work</w:t>
-      </w:r>
+        <w:t xml:space="preserve">Make it </w:t>
+      </w:r>
+      <w:proofErr w:type="gramStart"/>
+      <w:r>
+        <w:rPr>
+          <w:color w:val="00B050"/>
+        </w:rPr>
+        <w:t>work</w:t>
+      </w:r>
+      <w:proofErr w:type="gramEnd"/>
     </w:p>
     <w:p>
       <w:pPr>
@@ -676,26 +818,42 @@
         <w:rPr>
           <w:color w:val="00B050"/>
         </w:rPr>
-        <w:t>Only move horizontal if not moving up?</w:t>
-      </w:r>
-    </w:p>
-    <w:p>
-      <w:pPr>
-        <w:pStyle w:val="ListParagraph"/>
-        <w:numPr>
-          <w:ilvl w:val="1"/>
-          <w:numId w:val="1"/>
-        </w:numPr>
-        <w:rPr>
-          <w:color w:val="00B050"/>
-        </w:rPr>
-      </w:pPr>
-      <w:r>
-        <w:rPr>
-          <w:color w:val="00B050"/>
-        </w:rPr>
-        <w:t>Jump off</w:t>
-      </w:r>
+        <w:t xml:space="preserve">Only move horizontal if not moving </w:t>
+      </w:r>
+      <w:proofErr w:type="gramStart"/>
+      <w:r>
+        <w:rPr>
+          <w:color w:val="00B050"/>
+        </w:rPr>
+        <w:t>up?</w:t>
+      </w:r>
+      <w:proofErr w:type="gramEnd"/>
+    </w:p>
+    <w:p>
+      <w:pPr>
+        <w:pStyle w:val="ListParagraph"/>
+        <w:numPr>
+          <w:ilvl w:val="1"/>
+          <w:numId w:val="1"/>
+        </w:numPr>
+        <w:rPr>
+          <w:color w:val="00B050"/>
+        </w:rPr>
+      </w:pPr>
+      <w:r>
+        <w:rPr>
+          <w:color w:val="00B050"/>
+        </w:rPr>
+        <w:t xml:space="preserve">Jump </w:t>
+      </w:r>
+      <w:proofErr w:type="gramStart"/>
+      <w:r>
+        <w:rPr>
+          <w:color w:val="00B050"/>
+        </w:rPr>
+        <w:t>off</w:t>
+      </w:r>
+      <w:proofErr w:type="gramEnd"/>
     </w:p>
     <w:p>
       <w:pPr>
@@ -712,8 +870,16 @@
         <w:rPr>
           <w:color w:val="00B050"/>
         </w:rPr>
-        <w:t>Make sure you can get back on again</w:t>
-      </w:r>
+        <w:t xml:space="preserve">Make sure you can get back on </w:t>
+      </w:r>
+      <w:proofErr w:type="gramStart"/>
+      <w:r>
+        <w:rPr>
+          <w:color w:val="00B050"/>
+        </w:rPr>
+        <w:t>again</w:t>
+      </w:r>
+      <w:proofErr w:type="gramEnd"/>
     </w:p>
     <w:p>
       <w:pPr>
@@ -748,8 +914,16 @@
         <w:rPr>
           <w:color w:val="00B050"/>
         </w:rPr>
-        <w:t>Jump off</w:t>
-      </w:r>
+        <w:t xml:space="preserve">Jump </w:t>
+      </w:r>
+      <w:proofErr w:type="gramStart"/>
+      <w:r>
+        <w:rPr>
+          <w:color w:val="00B050"/>
+        </w:rPr>
+        <w:t>off</w:t>
+      </w:r>
+      <w:proofErr w:type="gramEnd"/>
     </w:p>
     <w:p>
       <w:pPr>
@@ -767,8 +941,16 @@
           <w:color w:val="00B050"/>
         </w:rPr>
         <w:lastRenderedPageBreak/>
-        <w:t>Pause climbing animation when you’re not moving</w:t>
-      </w:r>
+        <w:t xml:space="preserve">Pause climbing animation when you’re not </w:t>
+      </w:r>
+      <w:proofErr w:type="gramStart"/>
+      <w:r>
+        <w:rPr>
+          <w:color w:val="00B050"/>
+        </w:rPr>
+        <w:t>moving</w:t>
+      </w:r>
+      <w:proofErr w:type="gramEnd"/>
     </w:p>
     <w:p>
       <w:pPr>
@@ -821,20 +1003,30 @@
         </w:numPr>
       </w:pPr>
       <w:r>
-        <w:t>Load doors on map, draw collide</w:t>
-      </w:r>
-    </w:p>
-    <w:p>
-      <w:pPr>
-        <w:pStyle w:val="ListParagraph"/>
-        <w:numPr>
-          <w:ilvl w:val="1"/>
-          <w:numId w:val="1"/>
-        </w:numPr>
-      </w:pPr>
-      <w:r>
-        <w:t>Make more levels</w:t>
-      </w:r>
+        <w:t xml:space="preserve">Load doors on map, draw </w:t>
+      </w:r>
+      <w:proofErr w:type="gramStart"/>
+      <w:r>
+        <w:t>collide</w:t>
+      </w:r>
+      <w:proofErr w:type="gramEnd"/>
+    </w:p>
+    <w:p>
+      <w:pPr>
+        <w:pStyle w:val="ListParagraph"/>
+        <w:numPr>
+          <w:ilvl w:val="1"/>
+          <w:numId w:val="1"/>
+        </w:numPr>
+      </w:pPr>
+      <w:r>
+        <w:t xml:space="preserve">Make more </w:t>
+      </w:r>
+      <w:proofErr w:type="gramStart"/>
+      <w:r>
+        <w:t>levels</w:t>
+      </w:r>
+      <w:proofErr w:type="gramEnd"/>
     </w:p>
     <w:p>
       <w:pPr>
@@ -857,20 +1049,30 @@
         </w:numPr>
       </w:pPr>
       <w:r>
-        <w:t>Press up to go to another level</w:t>
-      </w:r>
-    </w:p>
-    <w:p>
-      <w:pPr>
-        <w:pStyle w:val="ListParagraph"/>
-        <w:numPr>
-          <w:ilvl w:val="1"/>
-          <w:numId w:val="1"/>
-        </w:numPr>
-      </w:pPr>
-      <w:r>
-        <w:t>Fade to black, fade back</w:t>
-      </w:r>
+        <w:t xml:space="preserve">Press up to go to another </w:t>
+      </w:r>
+      <w:proofErr w:type="gramStart"/>
+      <w:r>
+        <w:t>level</w:t>
+      </w:r>
+      <w:proofErr w:type="gramEnd"/>
+    </w:p>
+    <w:p>
+      <w:pPr>
+        <w:pStyle w:val="ListParagraph"/>
+        <w:numPr>
+          <w:ilvl w:val="1"/>
+          <w:numId w:val="1"/>
+        </w:numPr>
+      </w:pPr>
+      <w:r>
+        <w:t xml:space="preserve">Fade to black, fade </w:t>
+      </w:r>
+      <w:proofErr w:type="gramStart"/>
+      <w:r>
+        <w:t>back</w:t>
+      </w:r>
+      <w:proofErr w:type="gramEnd"/>
     </w:p>
     <w:p>
       <w:pPr>
@@ -892,33 +1094,48 @@
           <w:numId w:val="1"/>
         </w:numPr>
       </w:pPr>
-      <w:r>
-        <w:t>Door is behind mac but in front when it closes again.</w:t>
-      </w:r>
-    </w:p>
-    <w:p>
-      <w:pPr>
-        <w:pStyle w:val="ListParagraph"/>
-        <w:numPr>
-          <w:ilvl w:val="1"/>
-          <w:numId w:val="1"/>
-        </w:numPr>
-      </w:pPr>
-      <w:r>
-        <w:t>Sound effect</w:t>
-      </w:r>
-    </w:p>
-    <w:p>
-      <w:pPr>
-        <w:pStyle w:val="ListParagraph"/>
-        <w:numPr>
-          <w:ilvl w:val="1"/>
-          <w:numId w:val="1"/>
-        </w:numPr>
-      </w:pPr>
-      <w:r>
-        <w:t>Reveal blocks for hidden doors and bonus areas</w:t>
-      </w:r>
+      <w:proofErr w:type="gramStart"/>
+      <w:r>
+        <w:t>Door</w:t>
+      </w:r>
+      <w:proofErr w:type="gramEnd"/>
+      <w:r>
+        <w:t xml:space="preserve"> is behind mac but in front when it closes again.</w:t>
+      </w:r>
+    </w:p>
+    <w:p>
+      <w:pPr>
+        <w:pStyle w:val="ListParagraph"/>
+        <w:numPr>
+          <w:ilvl w:val="1"/>
+          <w:numId w:val="1"/>
+        </w:numPr>
+      </w:pPr>
+      <w:r>
+        <w:t xml:space="preserve">Sound </w:t>
+      </w:r>
+      <w:proofErr w:type="gramStart"/>
+      <w:r>
+        <w:t>effect</w:t>
+      </w:r>
+      <w:proofErr w:type="gramEnd"/>
+    </w:p>
+    <w:p>
+      <w:pPr>
+        <w:pStyle w:val="ListParagraph"/>
+        <w:numPr>
+          <w:ilvl w:val="1"/>
+          <w:numId w:val="1"/>
+        </w:numPr>
+      </w:pPr>
+      <w:r>
+        <w:t xml:space="preserve">Reveal blocks for hidden doors and bonus </w:t>
+      </w:r>
+      <w:proofErr w:type="gramStart"/>
+      <w:r>
+        <w:t>areas</w:t>
+      </w:r>
+      <w:proofErr w:type="gramEnd"/>
     </w:p>
     <w:p>
       <w:pPr>
@@ -993,59 +1210,124 @@
           <w:ilvl w:val="1"/>
           <w:numId w:val="1"/>
         </w:numPr>
-      </w:pPr>
-      <w:r>
-        <w:t>Need to be near center</w:t>
-      </w:r>
-    </w:p>
-    <w:p>
-      <w:pPr>
-        <w:pStyle w:val="ListParagraph"/>
-        <w:numPr>
-          <w:ilvl w:val="1"/>
-          <w:numId w:val="1"/>
-        </w:numPr>
-      </w:pPr>
-      <w:r>
-        <w:t>Jump down</w:t>
-      </w:r>
-    </w:p>
-    <w:p>
-      <w:pPr>
-        <w:pStyle w:val="ListParagraph"/>
-        <w:numPr>
-          <w:ilvl w:val="1"/>
-          <w:numId w:val="1"/>
-        </w:numPr>
-      </w:pPr>
-      <w:r>
-        <w:t>Jump from vine to vine</w:t>
-      </w:r>
-    </w:p>
-    <w:p>
-      <w:pPr>
-        <w:pStyle w:val="ListParagraph"/>
-        <w:numPr>
-          <w:ilvl w:val="1"/>
-          <w:numId w:val="1"/>
-        </w:numPr>
-      </w:pPr>
-      <w:r>
+        <w:rPr>
+          <w:color w:val="00B050"/>
+        </w:rPr>
+      </w:pPr>
+      <w:r>
+        <w:rPr>
+          <w:color w:val="00B050"/>
+        </w:rPr>
+        <w:t xml:space="preserve">Need to be near </w:t>
+      </w:r>
+      <w:proofErr w:type="gramStart"/>
+      <w:r>
+        <w:rPr>
+          <w:color w:val="00B050"/>
+        </w:rPr>
+        <w:t>center</w:t>
+      </w:r>
+      <w:proofErr w:type="gramEnd"/>
+    </w:p>
+    <w:p>
+      <w:pPr>
+        <w:pStyle w:val="ListParagraph"/>
+        <w:numPr>
+          <w:ilvl w:val="1"/>
+          <w:numId w:val="1"/>
+        </w:numPr>
+        <w:rPr>
+          <w:color w:val="00B050"/>
+        </w:rPr>
+      </w:pPr>
+      <w:r>
+        <w:rPr>
+          <w:color w:val="00B050"/>
+        </w:rPr>
+        <w:t xml:space="preserve">Jump </w:t>
+      </w:r>
+      <w:proofErr w:type="gramStart"/>
+      <w:r>
+        <w:rPr>
+          <w:color w:val="00B050"/>
+        </w:rPr>
+        <w:t>down</w:t>
+      </w:r>
+      <w:proofErr w:type="gramEnd"/>
+    </w:p>
+    <w:p>
+      <w:pPr>
+        <w:pStyle w:val="ListParagraph"/>
+        <w:numPr>
+          <w:ilvl w:val="1"/>
+          <w:numId w:val="1"/>
+        </w:numPr>
+        <w:rPr>
+          <w:color w:val="00B050"/>
+        </w:rPr>
+      </w:pPr>
+      <w:r>
+        <w:rPr>
+          <w:color w:val="00B050"/>
+        </w:rPr>
+        <w:t xml:space="preserve">Jump from vine to </w:t>
+      </w:r>
+      <w:proofErr w:type="gramStart"/>
+      <w:r>
+        <w:rPr>
+          <w:color w:val="00B050"/>
+        </w:rPr>
+        <w:t>vine</w:t>
+      </w:r>
+      <w:proofErr w:type="gramEnd"/>
+    </w:p>
+    <w:p>
+      <w:pPr>
+        <w:pStyle w:val="ListParagraph"/>
+        <w:numPr>
+          <w:ilvl w:val="1"/>
+          <w:numId w:val="1"/>
+        </w:numPr>
+        <w:rPr>
+          <w:color w:val="00B050"/>
+        </w:rPr>
+      </w:pPr>
+      <w:r>
+        <w:rPr>
+          <w:color w:val="00B050"/>
+        </w:rPr>
         <w:t xml:space="preserve">Locked </w:t>
       </w:r>
       <w:r>
-        <w:t>to the vine</w:t>
-      </w:r>
-    </w:p>
-    <w:p>
-      <w:pPr>
-        <w:pStyle w:val="ListParagraph"/>
-        <w:numPr>
-          <w:ilvl w:val="1"/>
-          <w:numId w:val="1"/>
-        </w:numPr>
-      </w:pPr>
-      <w:r>
+        <w:rPr>
+          <w:color w:val="00B050"/>
+        </w:rPr>
+        <w:t xml:space="preserve">to the </w:t>
+      </w:r>
+      <w:proofErr w:type="gramStart"/>
+      <w:r>
+        <w:rPr>
+          <w:color w:val="00B050"/>
+        </w:rPr>
+        <w:t>vine</w:t>
+      </w:r>
+      <w:proofErr w:type="gramEnd"/>
+    </w:p>
+    <w:p>
+      <w:pPr>
+        <w:pStyle w:val="ListParagraph"/>
+        <w:numPr>
+          <w:ilvl w:val="1"/>
+          <w:numId w:val="1"/>
+        </w:numPr>
+        <w:rPr>
+          <w:color w:val="00B050"/>
+        </w:rPr>
+      </w:pPr>
+      <w:r>
+        <w:rPr>
+          <w:color w:val="00B050"/>
+        </w:rPr>
         <w:t>Make sure the camera doesn’t snap if you flip left and right.</w:t>
       </w:r>
     </w:p>
@@ -1053,6 +1335,23 @@
       <w:pPr>
         <w:pStyle w:val="ListParagraph"/>
         <w:numPr>
+          <w:ilvl w:val="1"/>
+          <w:numId w:val="1"/>
+        </w:numPr>
+      </w:pPr>
+      <w:r>
+        <w:t xml:space="preserve">Make mac no longer vibrate at the top of the </w:t>
+      </w:r>
+      <w:proofErr w:type="gramStart"/>
+      <w:r>
+        <w:t>vine</w:t>
+      </w:r>
+      <w:proofErr w:type="gramEnd"/>
+    </w:p>
+    <w:p>
+      <w:pPr>
+        <w:pStyle w:val="ListParagraph"/>
+        <w:numPr>
           <w:ilvl w:val="0"/>
           <w:numId w:val="1"/>
         </w:numPr>
@@ -1070,8 +1369,13 @@
         </w:numPr>
       </w:pPr>
       <w:r>
-        <w:t>Reveal block, bonus</w:t>
-      </w:r>
+        <w:t xml:space="preserve">Reveal block, </w:t>
+      </w:r>
+      <w:proofErr w:type="gramStart"/>
+      <w:r>
+        <w:t>bonus</w:t>
+      </w:r>
+      <w:proofErr w:type="gramEnd"/>
     </w:p>
     <w:p>
       <w:pPr>
@@ -1172,56 +1476,81 @@
         </w:numPr>
       </w:pPr>
       <w:r>
-        <w:t>Apples to throw</w:t>
-      </w:r>
-    </w:p>
-    <w:p>
-      <w:pPr>
-        <w:pStyle w:val="ListParagraph"/>
-        <w:numPr>
-          <w:ilvl w:val="1"/>
-          <w:numId w:val="1"/>
-        </w:numPr>
-      </w:pPr>
-      <w:r>
-        <w:t>Hammer – break bricks in front</w:t>
-      </w:r>
-    </w:p>
-    <w:p>
-      <w:pPr>
-        <w:pStyle w:val="ListParagraph"/>
-        <w:numPr>
-          <w:ilvl w:val="1"/>
-          <w:numId w:val="1"/>
-        </w:numPr>
-      </w:pPr>
-      <w:r>
-        <w:t>Invincible – like the star in mario</w:t>
-      </w:r>
-    </w:p>
-    <w:p>
-      <w:pPr>
-        <w:pStyle w:val="ListParagraph"/>
-        <w:numPr>
-          <w:ilvl w:val="1"/>
-          <w:numId w:val="1"/>
-        </w:numPr>
-      </w:pPr>
-      <w:r>
-        <w:t>Snow shoes, no slip on ice</w:t>
-      </w:r>
-    </w:p>
-    <w:p>
-      <w:pPr>
-        <w:pStyle w:val="ListParagraph"/>
-        <w:numPr>
-          <w:ilvl w:val="1"/>
-          <w:numId w:val="1"/>
-        </w:numPr>
-      </w:pPr>
-      <w:r>
-        <w:t>Shovel, dig through sand</w:t>
-      </w:r>
+        <w:t xml:space="preserve">Apples to </w:t>
+      </w:r>
+      <w:proofErr w:type="gramStart"/>
+      <w:r>
+        <w:t>throw</w:t>
+      </w:r>
+      <w:proofErr w:type="gramEnd"/>
+    </w:p>
+    <w:p>
+      <w:pPr>
+        <w:pStyle w:val="ListParagraph"/>
+        <w:numPr>
+          <w:ilvl w:val="1"/>
+          <w:numId w:val="1"/>
+        </w:numPr>
+      </w:pPr>
+      <w:r>
+        <w:t xml:space="preserve">Hammer – break bricks in </w:t>
+      </w:r>
+      <w:proofErr w:type="gramStart"/>
+      <w:r>
+        <w:t>front</w:t>
+      </w:r>
+      <w:proofErr w:type="gramEnd"/>
+    </w:p>
+    <w:p>
+      <w:pPr>
+        <w:pStyle w:val="ListParagraph"/>
+        <w:numPr>
+          <w:ilvl w:val="1"/>
+          <w:numId w:val="1"/>
+        </w:numPr>
+      </w:pPr>
+      <w:r>
+        <w:t xml:space="preserve">Invincible – like the star in </w:t>
+      </w:r>
+      <w:proofErr w:type="spellStart"/>
+      <w:r>
+        <w:t>mario</w:t>
+      </w:r>
+      <w:proofErr w:type="spellEnd"/>
+    </w:p>
+    <w:p>
+      <w:pPr>
+        <w:pStyle w:val="ListParagraph"/>
+        <w:numPr>
+          <w:ilvl w:val="1"/>
+          <w:numId w:val="1"/>
+        </w:numPr>
+      </w:pPr>
+      <w:proofErr w:type="gramStart"/>
+      <w:r>
+        <w:t>Snow shoes</w:t>
+      </w:r>
+      <w:proofErr w:type="gramEnd"/>
+      <w:r>
+        <w:t>, no slip on ice</w:t>
+      </w:r>
+    </w:p>
+    <w:p>
+      <w:pPr>
+        <w:pStyle w:val="ListParagraph"/>
+        <w:numPr>
+          <w:ilvl w:val="1"/>
+          <w:numId w:val="1"/>
+        </w:numPr>
+      </w:pPr>
+      <w:r>
+        <w:t xml:space="preserve">Shovel, dig through </w:t>
+      </w:r>
+      <w:proofErr w:type="gramStart"/>
+      <w:r>
+        <w:t>sand</w:t>
+      </w:r>
+      <w:proofErr w:type="gramEnd"/>
     </w:p>
     <w:p>
       <w:pPr>
@@ -1295,8 +1624,21 @@
         </w:numPr>
       </w:pPr>
       <w:r>
-        <w:t>A bird you can fly with like donkey kong country</w:t>
-      </w:r>
+        <w:t xml:space="preserve">A bird you can fly with like donkey </w:t>
+      </w:r>
+      <w:proofErr w:type="spellStart"/>
+      <w:r>
+        <w:t>kong</w:t>
+      </w:r>
+      <w:proofErr w:type="spellEnd"/>
+      <w:r>
+        <w:t xml:space="preserve"> </w:t>
+      </w:r>
+      <w:proofErr w:type="gramStart"/>
+      <w:r>
+        <w:t>country</w:t>
+      </w:r>
+      <w:proofErr w:type="gramEnd"/>
     </w:p>
     <w:p>
       <w:pPr>
@@ -1307,8 +1649,13 @@
         </w:numPr>
       </w:pPr>
       <w:r>
-        <w:t>It shoots feathers and pushes you back</w:t>
-      </w:r>
+        <w:t xml:space="preserve">It shoots feathers and pushes you </w:t>
+      </w:r>
+      <w:proofErr w:type="gramStart"/>
+      <w:r>
+        <w:t>back</w:t>
+      </w:r>
+      <w:proofErr w:type="gramEnd"/>
     </w:p>
     <w:p>
       <w:pPr>
@@ -1319,6 +1666,7 @@
         </w:numPr>
       </w:pPr>
       <w:r>
+        <w:lastRenderedPageBreak/>
         <w:t>Controls like flappy bird</w:t>
       </w:r>
     </w:p>
@@ -1331,21 +1679,30 @@
         </w:numPr>
       </w:pPr>
       <w:r>
-        <w:lastRenderedPageBreak/>
-        <w:t>A dog you can ride like in DKC</w:t>
-      </w:r>
-    </w:p>
-    <w:p>
-      <w:pPr>
-        <w:pStyle w:val="ListParagraph"/>
-        <w:numPr>
-          <w:ilvl w:val="1"/>
-          <w:numId w:val="1"/>
-        </w:numPr>
-      </w:pPr>
-      <w:r>
-        <w:t>Swimming/riding a fish</w:t>
-      </w:r>
+        <w:t xml:space="preserve">A dog you can ride like in </w:t>
+      </w:r>
+      <w:proofErr w:type="gramStart"/>
+      <w:r>
+        <w:t>DKC</w:t>
+      </w:r>
+      <w:proofErr w:type="gramEnd"/>
+    </w:p>
+    <w:p>
+      <w:pPr>
+        <w:pStyle w:val="ListParagraph"/>
+        <w:numPr>
+          <w:ilvl w:val="1"/>
+          <w:numId w:val="1"/>
+        </w:numPr>
+      </w:pPr>
+      <w:r>
+        <w:t xml:space="preserve">Swimming/riding a </w:t>
+      </w:r>
+      <w:proofErr w:type="gramStart"/>
+      <w:r>
+        <w:t>fish</w:t>
+      </w:r>
+      <w:proofErr w:type="gramEnd"/>
     </w:p>
     <w:p>
       <w:pPr>
@@ -1368,8 +1725,13 @@
         </w:numPr>
       </w:pPr>
       <w:r>
-        <w:t>Vines hanging from ceiling</w:t>
-      </w:r>
+        <w:t xml:space="preserve">Vines hanging from </w:t>
+      </w:r>
+      <w:proofErr w:type="gramStart"/>
+      <w:r>
+        <w:t>ceiling</w:t>
+      </w:r>
+      <w:proofErr w:type="gramEnd"/>
     </w:p>
     <w:p>
       <w:pPr>
@@ -1437,7 +1799,23 @@
         </w:numPr>
       </w:pPr>
       <w:r>
-        <w:t>Throw hammers or axes like mario/castlevania.</w:t>
+        <w:t xml:space="preserve">Throw hammers or axes like </w:t>
+      </w:r>
+      <w:proofErr w:type="spellStart"/>
+      <w:r>
+        <w:t>mario</w:t>
+      </w:r>
+      <w:proofErr w:type="spellEnd"/>
+      <w:r>
+        <w:t>/</w:t>
+      </w:r>
+      <w:proofErr w:type="spellStart"/>
+      <w:r>
+        <w:t>castlevania</w:t>
+      </w:r>
+      <w:proofErr w:type="spellEnd"/>
+      <w:r>
+        <w:t>.</w:t>
       </w:r>
     </w:p>
     <w:p>
@@ -1461,8 +1839,13 @@
         </w:numPr>
       </w:pPr>
       <w:r>
-        <w:t>Special levels – no more than 2 of these to keep it simple</w:t>
-      </w:r>
+        <w:t xml:space="preserve">Special levels – no more than 2 of these to keep it </w:t>
+      </w:r>
+      <w:proofErr w:type="gramStart"/>
+      <w:r>
+        <w:t>simple</w:t>
+      </w:r>
+      <w:proofErr w:type="gramEnd"/>
     </w:p>
     <w:p>
       <w:pPr>
@@ -1509,8 +1892,13 @@
         </w:numPr>
       </w:pPr>
       <w:r>
-        <w:t>Chased by something</w:t>
-      </w:r>
+        <w:t xml:space="preserve">Chased by </w:t>
+      </w:r>
+      <w:proofErr w:type="gramStart"/>
+      <w:r>
+        <w:t>something</w:t>
+      </w:r>
+      <w:proofErr w:type="gramEnd"/>
     </w:p>
     <w:p>
       <w:pPr>
@@ -1569,8 +1957,13 @@
         </w:numPr>
       </w:pPr>
       <w:r>
-        <w:t>Tree, move up with ladders, vines, flying w/ bird</w:t>
-      </w:r>
+        <w:t xml:space="preserve">Tree, move up with ladders, vines, flying w/ </w:t>
+      </w:r>
+      <w:proofErr w:type="gramStart"/>
+      <w:r>
+        <w:t>bird</w:t>
+      </w:r>
+      <w:proofErr w:type="gramEnd"/>
     </w:p>
     <w:p>
       <w:pPr>
@@ -1617,8 +2010,13 @@
         </w:numPr>
       </w:pPr>
       <w:r>
-        <w:t>Moon, jump higher</w:t>
-      </w:r>
+        <w:t xml:space="preserve">Moon, jump </w:t>
+      </w:r>
+      <w:proofErr w:type="gramStart"/>
+      <w:r>
+        <w:t>higher</w:t>
+      </w:r>
+      <w:proofErr w:type="gramEnd"/>
     </w:p>
     <w:p>
       <w:pPr>
@@ -1689,8 +2087,21 @@
         </w:numPr>
       </w:pPr>
       <w:r>
-        <w:t>One giant world with several things to find like super mario world</w:t>
-      </w:r>
+        <w:t xml:space="preserve">One giant world with several things to find like super </w:t>
+      </w:r>
+      <w:proofErr w:type="spellStart"/>
+      <w:r>
+        <w:t>mario</w:t>
+      </w:r>
+      <w:proofErr w:type="spellEnd"/>
+      <w:r>
+        <w:t xml:space="preserve"> </w:t>
+      </w:r>
+      <w:proofErr w:type="gramStart"/>
+      <w:r>
+        <w:t>world</w:t>
+      </w:r>
+      <w:proofErr w:type="gramEnd"/>
     </w:p>
     <w:p>
       <w:pPr>
@@ -1773,22 +2184,35 @@
         </w:numPr>
       </w:pPr>
       <w:r>
-        <w:t>Bee moves in circle like D</w:t>
+        <w:t xml:space="preserve">Bee moves in circle like </w:t>
+      </w:r>
+      <w:proofErr w:type="gramStart"/>
+      <w:r>
+        <w:t>D</w:t>
       </w:r>
       <w:r>
         <w:t>KC</w:t>
       </w:r>
-    </w:p>
-    <w:p>
-      <w:pPr>
-        <w:pStyle w:val="ListParagraph"/>
-        <w:numPr>
-          <w:ilvl w:val="1"/>
-          <w:numId w:val="1"/>
-        </w:numPr>
-      </w:pPr>
-      <w:r>
-        <w:t>Bird/bat that moves fast straight from right to left all the way without stopping.</w:t>
+      <w:proofErr w:type="gramEnd"/>
+    </w:p>
+    <w:p>
+      <w:pPr>
+        <w:pStyle w:val="ListParagraph"/>
+        <w:numPr>
+          <w:ilvl w:val="1"/>
+          <w:numId w:val="1"/>
+        </w:numPr>
+      </w:pPr>
+      <w:r>
+        <w:t xml:space="preserve">Bird/bat that moves fast straight from right to </w:t>
+      </w:r>
+      <w:proofErr w:type="gramStart"/>
+      <w:r>
+        <w:t>left</w:t>
+      </w:r>
+      <w:proofErr w:type="gramEnd"/>
+      <w:r>
+        <w:t xml:space="preserve"> all the way without stopping.</w:t>
       </w:r>
     </w:p>
     <w:p>
@@ -1800,8 +2224,13 @@
         </w:numPr>
       </w:pPr>
       <w:r>
-        <w:t>Boss ideas</w:t>
-      </w:r>
+        <w:t xml:space="preserve">Boss </w:t>
+      </w:r>
+      <w:proofErr w:type="gramStart"/>
+      <w:r>
+        <w:t>ideas</w:t>
+      </w:r>
+      <w:proofErr w:type="gramEnd"/>
     </w:p>
     <w:p>
       <w:pPr>

</xml_diff>